<commit_message>
Transferred meeting log to introduction
</commit_message>
<xml_diff>
--- a/Documentation/Introduction/chessedu_intro.docx
+++ b/Documentation/Introduction/chessedu_intro.docx
@@ -7,11 +7,9 @@
         <w:pStyle w:val="Title"/>
         <w:jc w:val="right"/>
       </w:pPr>
-      <w:proofErr w:type="spellStart"/>
       <w:r>
         <w:t>ChessEDU</w:t>
       </w:r>
-      <w:proofErr w:type="spellEnd"/>
     </w:p>
     <w:p>
       <w:pPr>
@@ -584,57 +582,190 @@
         <w:pStyle w:val="BodyText"/>
       </w:pPr>
       <w:r>
-        <w:t xml:space="preserve">FOR enthusiastic players of chess all the way from brand new to intermediate levels WHO wish to learn the game at their own pace incrementally, THE </w:t>
-      </w:r>
-      <w:proofErr w:type="spellStart"/>
-      <w:r>
-        <w:t>Chess</w:t>
+        <w:t>FOR enthusiastic players of chess all the way from brand new to intermediate levels WHO wish to learn the game at their own pace incrementally, THE Chess</w:t>
+      </w:r>
+      <w:r>
+        <w:t xml:space="preserve">EDU </w:t>
+      </w:r>
+      <w:r>
+        <w:t>App is an educational service THAT offers small, accessible, and interactive lessons that teach users the basics and the very heart of the game. UNLIKE other chess products, services, or software applications, such as Chess.com, the focus of Chess</w:t>
       </w:r>
       <w:r>
         <w:t>EDU</w:t>
       </w:r>
-      <w:proofErr w:type="spellEnd"/>
+      <w:r>
+        <w:t xml:space="preserve"> is bite-sized interactive lessons, rather than long and complex modules paired with practice, OUR PRODUCT provides an easy way to learn this intimidating game through not just theory, but practice using lessons that give the user strategy piece by piece and present opportunities to apply what they have learned immediately.</w:t>
+      </w:r>
+    </w:p>
+    <w:p>
+      <w:pPr>
+        <w:pStyle w:val="Heading1"/>
+      </w:pPr>
+      <w:bookmarkStart w:id="1" w:name="_Toc118062603"/>
+      <w:r>
+        <w:t>Profiles</w:t>
+      </w:r>
+      <w:bookmarkEnd w:id="1"/>
+    </w:p>
+    <w:p>
+      <w:pPr>
+        <w:pStyle w:val="BodyText"/>
+      </w:pPr>
+      <w:r>
+        <w:rPr>
+          <w:b/>
+          <w:bCs/>
+        </w:rPr>
+        <w:t>Name</w:t>
+      </w:r>
+      <w:r>
+        <w:t>: Grant Jones</w:t>
+      </w:r>
+    </w:p>
+    <w:p>
+      <w:pPr>
+        <w:pStyle w:val="BodyText"/>
+      </w:pPr>
+      <w:r>
+        <w:rPr>
+          <w:b/>
+          <w:bCs/>
+        </w:rPr>
+        <w:t>Phone</w:t>
+      </w:r>
       <w:r>
         <w:t xml:space="preserve"> </w:t>
       </w:r>
       <w:r>
-        <w:t xml:space="preserve">App is an educational service THAT offers small, accessible, and interactive lessons that teach users the basics and the very heart of the game. UNLIKE other chess products, services, or software applications, such as Chess.com, the focus of </w:t>
-      </w:r>
-      <w:proofErr w:type="spellStart"/>
-      <w:r>
-        <w:t>Chess</w:t>
-      </w:r>
-      <w:r>
-        <w:t>EDU</w:t>
-      </w:r>
-      <w:proofErr w:type="spellEnd"/>
-      <w:r>
-        <w:t xml:space="preserve"> is bite-sized interactive lessons, rather than long and complex modules paired with practice, OUR PRODUCT provides an easy way to learn this intimidating game through not just theory, but practice using lessons that give the user strategy piece by piece and present opportunities to apply what they have learned immediately.</w:t>
-      </w:r>
-    </w:p>
-    <w:p>
-      <w:pPr>
-        <w:pStyle w:val="Heading1"/>
-      </w:pPr>
-      <w:bookmarkStart w:id="1" w:name="_Toc118062603"/>
-      <w:r>
-        <w:t>Profiles</w:t>
-      </w:r>
-      <w:bookmarkEnd w:id="1"/>
-    </w:p>
-    <w:p>
-      <w:pPr>
-        <w:pStyle w:val="BodyText"/>
-      </w:pPr>
-      <w:r>
-        <w:rPr>
-          <w:b/>
-          <w:bCs/>
-        </w:rPr>
+        <w:rPr>
+          <w:b/>
+          <w:bCs/>
+        </w:rPr>
+        <w:t>Number</w:t>
+      </w:r>
+      <w:r>
+        <w:t>: (913)645-4050</w:t>
+      </w:r>
+    </w:p>
+    <w:p>
+      <w:pPr>
+        <w:pStyle w:val="BodyText"/>
+      </w:pPr>
+      <w:r>
+        <w:rPr>
+          <w:b/>
+          <w:bCs/>
+        </w:rPr>
+        <w:t>Email</w:t>
+      </w:r>
+      <w:r>
+        <w:t>: g641j712@ku.edu</w:t>
+      </w:r>
+    </w:p>
+    <w:p>
+      <w:pPr>
+        <w:pStyle w:val="BodyText"/>
+      </w:pPr>
+      <w:r>
+        <w:rPr>
+          <w:b/>
+          <w:bCs/>
+        </w:rPr>
+        <w:t>Available times for team meetings</w:t>
+      </w:r>
+      <w:r>
+        <w:t>: MWF 8am-1pm, TR 8am-2:30pm</w:t>
+      </w:r>
+    </w:p>
+    <w:p>
+      <w:pPr>
+        <w:pStyle w:val="BodyText"/>
+      </w:pPr>
+      <w:r>
+        <w:rPr>
+          <w:b/>
+          <w:bCs/>
+        </w:rPr>
+        <w:t>Major</w:t>
+      </w:r>
+      <w:r>
+        <w:t>: Interdisciplinary Computing with an Emphasis in Biology</w:t>
+      </w:r>
+    </w:p>
+    <w:p>
+      <w:pPr>
+        <w:pStyle w:val="BodyText"/>
+      </w:pPr>
+      <w:r>
+        <w:rPr>
+          <w:b/>
+          <w:bCs/>
+        </w:rPr>
+        <w:t>Year</w:t>
+      </w:r>
+      <w:r>
+        <w:t>: Junior</w:t>
+      </w:r>
+    </w:p>
+    <w:p>
+      <w:pPr>
+        <w:pStyle w:val="BodyText"/>
+      </w:pPr>
+      <w:r>
+        <w:rPr>
+          <w:b/>
+          <w:bCs/>
+        </w:rPr>
+        <w:t>Relevant Courses</w:t>
+      </w:r>
+      <w:r>
+        <w:t>: EECS 168, 268, 368</w:t>
+      </w:r>
+    </w:p>
+    <w:p>
+      <w:pPr>
+        <w:pStyle w:val="BodyText"/>
+      </w:pPr>
+      <w:r>
+        <w:rPr>
+          <w:b/>
+          <w:bCs/>
+        </w:rPr>
+        <w:t>Proficient Programming Languages</w:t>
+      </w:r>
+      <w:r>
+        <w:t>: C++, JavaScript, Java, and HTML</w:t>
+      </w:r>
+    </w:p>
+    <w:p>
+      <w:pPr>
+        <w:pStyle w:val="BodyText"/>
+      </w:pPr>
+      <w:r>
+        <w:rPr>
+          <w:b/>
+          <w:bCs/>
+        </w:rPr>
+        <w:t>Hobbies</w:t>
+      </w:r>
+      <w:r>
+        <w:t>: Watching and playing sports</w:t>
+      </w:r>
+    </w:p>
+    <w:p>
+      <w:pPr>
+        <w:pStyle w:val="BodyText"/>
+      </w:pPr>
+    </w:p>
+    <w:p>
+      <w:pPr>
+        <w:pStyle w:val="BodyText"/>
+      </w:pPr>
+      <w:r>
         <w:t>Name</w:t>
       </w:r>
       <w:r>
-        <w:t>: Grant Jones</w:t>
+        <w:t>: Joe Murray</w:t>
       </w:r>
     </w:p>
     <w:p>
@@ -659,7 +790,7 @@
         <w:t>Number</w:t>
       </w:r>
       <w:r>
-        <w:t>: (913)645-4050</w:t>
+        <w:t>: 913-269-0760</w:t>
       </w:r>
     </w:p>
     <w:p>
@@ -674,22 +805,62 @@
         <w:t>Email</w:t>
       </w:r>
       <w:r>
-        <w:t>: g641j712@ku.edu</w:t>
-      </w:r>
-    </w:p>
-    <w:p>
-      <w:pPr>
-        <w:pStyle w:val="BodyText"/>
-      </w:pPr>
-      <w:r>
-        <w:rPr>
-          <w:b/>
-          <w:bCs/>
-        </w:rPr>
-        <w:t>Available times for team meetings</w:t>
-      </w:r>
-      <w:r>
-        <w:t>: MWF 8am-1pm, TR 8am-2:30pm</w:t>
+        <w:t>: j604m256@ku.edu</w:t>
+      </w:r>
+    </w:p>
+    <w:p>
+      <w:pPr>
+        <w:pStyle w:val="BodyText"/>
+      </w:pPr>
+      <w:r>
+        <w:rPr>
+          <w:b/>
+          <w:bCs/>
+        </w:rPr>
+        <w:t>Available</w:t>
+      </w:r>
+      <w:r>
+        <w:t xml:space="preserve"> </w:t>
+      </w:r>
+      <w:r>
+        <w:rPr>
+          <w:b/>
+          <w:bCs/>
+        </w:rPr>
+        <w:t>times</w:t>
+      </w:r>
+      <w:r>
+        <w:t xml:space="preserve"> </w:t>
+      </w:r>
+      <w:r>
+        <w:rPr>
+          <w:b/>
+          <w:bCs/>
+        </w:rPr>
+        <w:t>for</w:t>
+      </w:r>
+      <w:r>
+        <w:t xml:space="preserve"> </w:t>
+      </w:r>
+      <w:r>
+        <w:rPr>
+          <w:b/>
+          <w:bCs/>
+        </w:rPr>
+        <w:t>team</w:t>
+      </w:r>
+      <w:r>
+        <w:t xml:space="preserve"> </w:t>
+      </w:r>
+      <w:r>
+        <w:rPr>
+          <w:b/>
+          <w:bCs/>
+        </w:rPr>
+        <w:t>meetings</w:t>
+      </w:r>
+      <w:r>
+        <w:t>: MW 11-1, TuesThur 9:30-10:30, 12-2</w:t>
       </w:r>
     </w:p>
     <w:p>
@@ -704,7 +875,7 @@
         <w:t>Major</w:t>
       </w:r>
       <w:r>
-        <w:t>: Interdisciplinary Computing with an Emphasis in Biology</w:t>
+        <w:t>: Computer Science</w:t>
       </w:r>
     </w:p>
     <w:p>
@@ -719,37 +890,67 @@
         <w:t>Year</w:t>
       </w:r>
       <w:r>
-        <w:t>: Junior</w:t>
-      </w:r>
-    </w:p>
-    <w:p>
-      <w:pPr>
-        <w:pStyle w:val="BodyText"/>
-      </w:pPr>
-      <w:r>
-        <w:rPr>
-          <w:b/>
-          <w:bCs/>
-        </w:rPr>
-        <w:t>Relevant Courses</w:t>
-      </w:r>
-      <w:r>
-        <w:t>: EECS 168, 268, 368</w:t>
-      </w:r>
-    </w:p>
-    <w:p>
-      <w:pPr>
-        <w:pStyle w:val="BodyText"/>
-      </w:pPr>
-      <w:r>
-        <w:rPr>
-          <w:b/>
-          <w:bCs/>
-        </w:rPr>
-        <w:t>Proficient Programming Languages</w:t>
-      </w:r>
-      <w:r>
-        <w:t>: C++, JavaScript, Java, and HTML</w:t>
+        <w:t xml:space="preserve">: Senior </w:t>
+      </w:r>
+    </w:p>
+    <w:p>
+      <w:pPr>
+        <w:pStyle w:val="BodyText"/>
+      </w:pPr>
+      <w:r>
+        <w:rPr>
+          <w:b/>
+          <w:bCs/>
+        </w:rPr>
+        <w:t>Relevant</w:t>
+      </w:r>
+      <w:r>
+        <w:t xml:space="preserve"> </w:t>
+      </w:r>
+      <w:r>
+        <w:rPr>
+          <w:b/>
+          <w:bCs/>
+        </w:rPr>
+        <w:t>Courses</w:t>
+      </w:r>
+      <w:r>
+        <w:t>: EECS 168,268,368,</w:t>
+      </w:r>
+    </w:p>
+    <w:p>
+      <w:pPr>
+        <w:pStyle w:val="BodyText"/>
+      </w:pPr>
+      <w:r>
+        <w:rPr>
+          <w:b/>
+          <w:bCs/>
+        </w:rPr>
+        <w:t>Proficient</w:t>
+      </w:r>
+      <w:r>
+        <w:t xml:space="preserve"> </w:t>
+      </w:r>
+      <w:r>
+        <w:rPr>
+          <w:b/>
+          <w:bCs/>
+        </w:rPr>
+        <w:t>Programming</w:t>
+      </w:r>
+      <w:r>
+        <w:t xml:space="preserve"> </w:t>
+      </w:r>
+      <w:r>
+        <w:rPr>
+          <w:b/>
+          <w:bCs/>
+        </w:rPr>
+        <w:t>Languages</w:t>
+      </w:r>
+      <w:r>
+        <w:t>: C++, javascript, python</w:t>
       </w:r>
     </w:p>
     <w:p>
@@ -764,23 +965,27 @@
         <w:t>Hobbies</w:t>
       </w:r>
       <w:r>
-        <w:t>: Watching and playing sports</w:t>
-      </w:r>
-    </w:p>
-    <w:p>
-      <w:pPr>
-        <w:pStyle w:val="BodyText"/>
-      </w:pPr>
-    </w:p>
-    <w:p>
-      <w:pPr>
-        <w:pStyle w:val="BodyText"/>
-      </w:pPr>
-      <w:r>
+        <w:t xml:space="preserve">:  Basketball, bowling, martial arts </w:t>
+      </w:r>
+    </w:p>
+    <w:p>
+      <w:pPr>
+        <w:pStyle w:val="BodyText"/>
+      </w:pPr>
+    </w:p>
+    <w:p>
+      <w:pPr>
+        <w:pStyle w:val="BodyText"/>
+      </w:pPr>
+      <w:r>
+        <w:rPr>
+          <w:b/>
+          <w:bCs/>
+        </w:rPr>
         <w:t>Name</w:t>
       </w:r>
       <w:r>
-        <w:t>: Joe Murray</w:t>
+        <w:t>: Adair Torres</w:t>
       </w:r>
     </w:p>
     <w:p>
@@ -805,7 +1010,7 @@
         <w:t>Number</w:t>
       </w:r>
       <w:r>
-        <w:t>: 913-269-0760</w:t>
+        <w:t>: (620) 640-7414</w:t>
       </w:r>
     </w:p>
     <w:p>
@@ -820,7 +1025,7 @@
         <w:t>Email</w:t>
       </w:r>
       <w:r>
-        <w:t>: j604m256@ku.edu</w:t>
+        <w:t>: adair.tor24@ku.edu</w:t>
       </w:r>
     </w:p>
     <w:p>
@@ -875,251 +1080,7 @@
         <w:t>meetings</w:t>
       </w:r>
       <w:r>
-        <w:t xml:space="preserve">: MW 11-1, </w:t>
-      </w:r>
-      <w:proofErr w:type="spellStart"/>
-      <w:r>
-        <w:t>TuesThur</w:t>
-      </w:r>
-      <w:proofErr w:type="spellEnd"/>
-      <w:r>
-        <w:t xml:space="preserve"> 9:30-10:30, 12-2</w:t>
-      </w:r>
-    </w:p>
-    <w:p>
-      <w:pPr>
-        <w:pStyle w:val="BodyText"/>
-      </w:pPr>
-      <w:r>
-        <w:rPr>
-          <w:b/>
-          <w:bCs/>
-        </w:rPr>
-        <w:t>Major</w:t>
-      </w:r>
-      <w:r>
-        <w:t>: Computer Science</w:t>
-      </w:r>
-    </w:p>
-    <w:p>
-      <w:pPr>
-        <w:pStyle w:val="BodyText"/>
-      </w:pPr>
-      <w:r>
-        <w:rPr>
-          <w:b/>
-          <w:bCs/>
-        </w:rPr>
-        <w:t>Year</w:t>
-      </w:r>
-      <w:r>
-        <w:t xml:space="preserve">: Senior </w:t>
-      </w:r>
-    </w:p>
-    <w:p>
-      <w:pPr>
-        <w:pStyle w:val="BodyText"/>
-      </w:pPr>
-      <w:r>
-        <w:rPr>
-          <w:b/>
-          <w:bCs/>
-        </w:rPr>
-        <w:t>Relevant</w:t>
-      </w:r>
-      <w:r>
-        <w:t xml:space="preserve"> </w:t>
-      </w:r>
-      <w:r>
-        <w:rPr>
-          <w:b/>
-          <w:bCs/>
-        </w:rPr>
-        <w:t>Courses</w:t>
-      </w:r>
-      <w:r>
-        <w:t>: EECS 168,268,368,</w:t>
-      </w:r>
-    </w:p>
-    <w:p>
-      <w:pPr>
-        <w:pStyle w:val="BodyText"/>
-      </w:pPr>
-      <w:r>
-        <w:rPr>
-          <w:b/>
-          <w:bCs/>
-        </w:rPr>
-        <w:t>Proficient</w:t>
-      </w:r>
-      <w:r>
-        <w:t xml:space="preserve"> </w:t>
-      </w:r>
-      <w:r>
-        <w:rPr>
-          <w:b/>
-          <w:bCs/>
-        </w:rPr>
-        <w:t>Programming</w:t>
-      </w:r>
-      <w:r>
-        <w:t xml:space="preserve"> </w:t>
-      </w:r>
-      <w:r>
-        <w:rPr>
-          <w:b/>
-          <w:bCs/>
-        </w:rPr>
-        <w:t>Languages</w:t>
-      </w:r>
-      <w:r>
-        <w:t xml:space="preserve">: C++, </w:t>
-      </w:r>
-      <w:proofErr w:type="spellStart"/>
-      <w:r>
-        <w:t>javascript</w:t>
-      </w:r>
-      <w:proofErr w:type="spellEnd"/>
-      <w:r>
-        <w:t>, python</w:t>
-      </w:r>
-    </w:p>
-    <w:p>
-      <w:pPr>
-        <w:pStyle w:val="BodyText"/>
-      </w:pPr>
-      <w:r>
-        <w:rPr>
-          <w:b/>
-          <w:bCs/>
-        </w:rPr>
-        <w:t>Hobbies</w:t>
-      </w:r>
-      <w:r>
-        <w:t xml:space="preserve">:  Basketball, bowling, martial arts </w:t>
-      </w:r>
-    </w:p>
-    <w:p>
-      <w:pPr>
-        <w:pStyle w:val="BodyText"/>
-      </w:pPr>
-    </w:p>
-    <w:p>
-      <w:pPr>
-        <w:pStyle w:val="BodyText"/>
-      </w:pPr>
-      <w:r>
-        <w:rPr>
-          <w:b/>
-          <w:bCs/>
-        </w:rPr>
-        <w:t>Name</w:t>
-      </w:r>
-      <w:r>
-        <w:t>: Adair Torres</w:t>
-      </w:r>
-    </w:p>
-    <w:p>
-      <w:pPr>
-        <w:pStyle w:val="BodyText"/>
-      </w:pPr>
-      <w:r>
-        <w:rPr>
-          <w:b/>
-          <w:bCs/>
-        </w:rPr>
-        <w:t>Phone</w:t>
-      </w:r>
-      <w:r>
-        <w:t xml:space="preserve"> </w:t>
-      </w:r>
-      <w:r>
-        <w:rPr>
-          <w:b/>
-          <w:bCs/>
-        </w:rPr>
-        <w:t>Number</w:t>
-      </w:r>
-      <w:r>
-        <w:t>: (620) 640-7414</w:t>
-      </w:r>
-    </w:p>
-    <w:p>
-      <w:pPr>
-        <w:pStyle w:val="BodyText"/>
-      </w:pPr>
-      <w:r>
-        <w:rPr>
-          <w:b/>
-          <w:bCs/>
-        </w:rPr>
-        <w:t>Email</w:t>
-      </w:r>
-      <w:r>
-        <w:t>: adair.tor24@ku.edu</w:t>
-      </w:r>
-    </w:p>
-    <w:p>
-      <w:pPr>
-        <w:pStyle w:val="BodyText"/>
-      </w:pPr>
-      <w:r>
-        <w:rPr>
-          <w:b/>
-          <w:bCs/>
-        </w:rPr>
-        <w:t>Available</w:t>
-      </w:r>
-      <w:r>
-        <w:t xml:space="preserve"> </w:t>
-      </w:r>
-      <w:r>
-        <w:rPr>
-          <w:b/>
-          <w:bCs/>
-        </w:rPr>
-        <w:t>times</w:t>
-      </w:r>
-      <w:r>
-        <w:t xml:space="preserve"> </w:t>
-      </w:r>
-      <w:r>
-        <w:rPr>
-          <w:b/>
-          <w:bCs/>
-        </w:rPr>
-        <w:t>for</w:t>
-      </w:r>
-      <w:r>
-        <w:t xml:space="preserve"> </w:t>
-      </w:r>
-      <w:r>
-        <w:rPr>
-          <w:b/>
-          <w:bCs/>
-        </w:rPr>
-        <w:t>team</w:t>
-      </w:r>
-      <w:r>
-        <w:t xml:space="preserve"> </w:t>
-      </w:r>
-      <w:r>
-        <w:rPr>
-          <w:b/>
-          <w:bCs/>
-        </w:rPr>
-        <w:t>meetings</w:t>
-      </w:r>
-      <w:r>
-        <w:t xml:space="preserve">: M: 10am-10pm, </w:t>
-      </w:r>
-      <w:proofErr w:type="spellStart"/>
-      <w:r>
-        <w:t>TuTh</w:t>
-      </w:r>
-      <w:proofErr w:type="spellEnd"/>
-      <w:r>
-        <w:t xml:space="preserve">: 4pm-10pm, W: 4pm-10pm, F: 6pm-10pm  </w:t>
+        <w:t xml:space="preserve">: M: 10am-10pm, TuTh: 4pm-10pm, W: 4pm-10pm, F: 6pm-10pm  </w:t>
       </w:r>
     </w:p>
     <w:p>
@@ -1565,15 +1526,7 @@
         <w:t>meetings</w:t>
       </w:r>
       <w:r>
-        <w:t>: M/F 8am-9am, 4pm-10pm | Tu/Th 8am-10am, 4pm-10pm | W 8am-9am, 12pm-10pm | Sa/</w:t>
-      </w:r>
-      <w:proofErr w:type="spellStart"/>
-      <w:r>
-        <w:t>Su</w:t>
-      </w:r>
-      <w:proofErr w:type="spellEnd"/>
-      <w:r>
-        <w:t xml:space="preserve"> 8am-10pm</w:t>
+        <w:t>: M/F 8am-9am, 4pm-10pm | Tu/Th 8am-10am, 4pm-10pm | W 8am-9am, 12pm-10pm | Sa/Su 8am-10pm</w:t>
       </w:r>
     </w:p>
     <w:p>
@@ -1678,15 +1631,7 @@
         <w:t>Hobbies</w:t>
       </w:r>
       <w:r>
-        <w:t xml:space="preserve">: </w:t>
-      </w:r>
-      <w:proofErr w:type="spellStart"/>
-      <w:r>
-        <w:t>Youtube</w:t>
-      </w:r>
-      <w:proofErr w:type="spellEnd"/>
-      <w:r>
-        <w:t>, video games</w:t>
+        <w:t>: Youtube, video games</w:t>
       </w:r>
     </w:p>
     <w:p>
@@ -1706,15 +1651,7 @@
         <w:t>Name</w:t>
       </w:r>
       <w:r>
-        <w:t xml:space="preserve">: </w:t>
-      </w:r>
-      <w:proofErr w:type="spellStart"/>
-      <w:r>
-        <w:t>Chinh</w:t>
-      </w:r>
-      <w:proofErr w:type="spellEnd"/>
-      <w:r>
-        <w:t xml:space="preserve"> Nguyen</w:t>
+        <w:t>: Chinh Nguyen</w:t>
       </w:r>
     </w:p>
     <w:p>
@@ -1738,13 +1675,8 @@
         </w:rPr>
         <w:t>Number</w:t>
       </w:r>
-      <w:proofErr w:type="gramStart"/>
-      <w:r>
-        <w:t>:  (</w:t>
-      </w:r>
-      <w:proofErr w:type="gramEnd"/>
-      <w:r>
-        <w:t>620) 277-6337</w:t>
+      <w:r>
+        <w:t>:  (620) 277-6337</w:t>
       </w:r>
     </w:p>
     <w:p>
@@ -1919,15 +1851,7 @@
         <w:t>Hobbies</w:t>
       </w:r>
       <w:r>
-        <w:t xml:space="preserve">: Video games, </w:t>
-      </w:r>
-      <w:proofErr w:type="gramStart"/>
-      <w:r>
-        <w:t>weight lifting</w:t>
-      </w:r>
-      <w:proofErr w:type="gramEnd"/>
-      <w:r>
-        <w:t>, art, music</w:t>
+        <w:t>: Video games, weight lifting, art, music</w:t>
       </w:r>
     </w:p>
     <w:p>
@@ -2003,15 +1927,7 @@
         <w:t>Name</w:t>
       </w:r>
       <w:r>
-        <w:t xml:space="preserve">: </w:t>
-      </w:r>
-      <w:proofErr w:type="spellStart"/>
-      <w:r>
-        <w:t>Chinh</w:t>
-      </w:r>
-      <w:proofErr w:type="spellEnd"/>
-      <w:r>
-        <w:t xml:space="preserve"> Nguyen</w:t>
+        <w:t>: Chinh Nguyen</w:t>
       </w:r>
     </w:p>
     <w:p>
@@ -2246,9 +2162,827 @@
     </w:p>
     <w:p>
       <w:pPr>
-        <w:pStyle w:val="BodyText"/>
-      </w:pPr>
-    </w:p>
+        <w:widowControl/>
+        <w:spacing w:line="240" w:lineRule="auto"/>
+      </w:pPr>
+      <w:r>
+        <w:br w:type="page"/>
+      </w:r>
+    </w:p>
+    <w:p>
+      <w:pPr>
+        <w:pStyle w:val="Heading1"/>
+      </w:pPr>
+      <w:r>
+        <w:lastRenderedPageBreak/>
+        <w:t>Meeting Log</w:t>
+      </w:r>
+    </w:p>
+    <w:tbl>
+      <w:tblPr>
+        <w:tblStyle w:val="TableGrid"/>
+        <w:tblW w:w="0" w:type="auto"/>
+        <w:tblLook w:val="04A0" w:firstRow="1" w:lastRow="0" w:firstColumn="1" w:lastColumn="0" w:noHBand="0" w:noVBand="1"/>
+      </w:tblPr>
+      <w:tblGrid>
+        <w:gridCol w:w="2337"/>
+        <w:gridCol w:w="2337"/>
+        <w:gridCol w:w="2338"/>
+        <w:gridCol w:w="2338"/>
+      </w:tblGrid>
+      <w:tr>
+        <w:tc>
+          <w:tcPr>
+            <w:tcW w:w="2337" w:type="dxa"/>
+          </w:tcPr>
+          <w:p>
+            <w:pPr>
+              <w:jc w:val="center"/>
+              <w:rPr>
+                <w:b/>
+                <w:bCs/>
+              </w:rPr>
+            </w:pPr>
+            <w:r>
+              <w:rPr>
+                <w:b/>
+                <w:bCs/>
+              </w:rPr>
+              <w:t>Date</w:t>
+            </w:r>
+          </w:p>
+        </w:tc>
+        <w:tc>
+          <w:tcPr>
+            <w:tcW w:w="2337" w:type="dxa"/>
+          </w:tcPr>
+          <w:p>
+            <w:pPr>
+              <w:jc w:val="center"/>
+              <w:rPr>
+                <w:b/>
+                <w:bCs/>
+              </w:rPr>
+            </w:pPr>
+            <w:r>
+              <w:rPr>
+                <w:b/>
+                <w:bCs/>
+              </w:rPr>
+              <w:t>Time</w:t>
+            </w:r>
+          </w:p>
+        </w:tc>
+        <w:tc>
+          <w:tcPr>
+            <w:tcW w:w="2338" w:type="dxa"/>
+          </w:tcPr>
+          <w:p>
+            <w:pPr>
+              <w:jc w:val="center"/>
+              <w:rPr>
+                <w:b/>
+                <w:bCs/>
+              </w:rPr>
+            </w:pPr>
+            <w:r>
+              <w:rPr>
+                <w:b/>
+                <w:bCs/>
+              </w:rPr>
+              <w:t>Description</w:t>
+            </w:r>
+          </w:p>
+        </w:tc>
+        <w:tc>
+          <w:tcPr>
+            <w:tcW w:w="2338" w:type="dxa"/>
+          </w:tcPr>
+          <w:p>
+            <w:pPr>
+              <w:jc w:val="center"/>
+              <w:rPr>
+                <w:b/>
+                <w:bCs/>
+              </w:rPr>
+            </w:pPr>
+            <w:r>
+              <w:rPr>
+                <w:b/>
+                <w:bCs/>
+              </w:rPr>
+              <w:t>Attendance</w:t>
+            </w:r>
+          </w:p>
+        </w:tc>
+      </w:tr>
+      <w:tr>
+        <w:tc>
+          <w:tcPr>
+            <w:tcW w:w="2337" w:type="dxa"/>
+            <w:tcBorders>
+              <w:top w:val="single" w:sz="6" w:space="0" w:color="000000"/>
+              <w:left w:val="single" w:sz="6" w:space="0" w:color="000000"/>
+              <w:bottom w:val="single" w:sz="6" w:space="0" w:color="000000"/>
+              <w:right w:val="single" w:sz="6" w:space="0" w:color="000000"/>
+            </w:tcBorders>
+          </w:tcPr>
+          <w:p>
+            <w:r>
+              <w:rPr>
+                <w:color w:val="000000"/>
+              </w:rPr>
+              <w:t>10/9</w:t>
+            </w:r>
+            <w:r>
+              <w:rPr>
+                <w:color w:val="000000"/>
+              </w:rPr>
+              <w:t>/22</w:t>
+            </w:r>
+          </w:p>
+        </w:tc>
+        <w:tc>
+          <w:tcPr>
+            <w:tcW w:w="2337" w:type="dxa"/>
+            <w:tcBorders>
+              <w:top w:val="single" w:sz="6" w:space="0" w:color="000000"/>
+              <w:left w:val="single" w:sz="6" w:space="0" w:color="000000"/>
+              <w:bottom w:val="single" w:sz="6" w:space="0" w:color="000000"/>
+              <w:right w:val="single" w:sz="6" w:space="0" w:color="000000"/>
+            </w:tcBorders>
+          </w:tcPr>
+          <w:p>
+            <w:r>
+              <w:rPr>
+                <w:color w:val="000000"/>
+              </w:rPr>
+              <w:t>75 minutes</w:t>
+            </w:r>
+          </w:p>
+        </w:tc>
+        <w:tc>
+          <w:tcPr>
+            <w:tcW w:w="2338" w:type="dxa"/>
+            <w:tcBorders>
+              <w:top w:val="single" w:sz="6" w:space="0" w:color="000000"/>
+              <w:left w:val="single" w:sz="6" w:space="0" w:color="000000"/>
+              <w:bottom w:val="single" w:sz="6" w:space="0" w:color="000000"/>
+              <w:right w:val="single" w:sz="6" w:space="0" w:color="000000"/>
+            </w:tcBorders>
+          </w:tcPr>
+          <w:p>
+            <w:r>
+              <w:rPr>
+                <w:color w:val="000000"/>
+              </w:rPr>
+              <w:t>Fill out profiles, discuss roles, and brainstorm project ideas</w:t>
+            </w:r>
+          </w:p>
+        </w:tc>
+        <w:tc>
+          <w:tcPr>
+            <w:tcW w:w="2338" w:type="dxa"/>
+            <w:tcBorders>
+              <w:top w:val="single" w:sz="6" w:space="0" w:color="000000"/>
+              <w:left w:val="single" w:sz="6" w:space="0" w:color="000000"/>
+              <w:bottom w:val="single" w:sz="6" w:space="0" w:color="000000"/>
+              <w:right w:val="single" w:sz="6" w:space="0" w:color="000000"/>
+            </w:tcBorders>
+          </w:tcPr>
+          <w:p>
+            <w:r>
+              <w:rPr>
+                <w:color w:val="000000"/>
+              </w:rPr>
+              <w:t>Adair, Jack, Rylan, Chinh, and Grant</w:t>
+            </w:r>
+          </w:p>
+        </w:tc>
+      </w:tr>
+      <w:tr>
+        <w:tc>
+          <w:tcPr>
+            <w:tcW w:w="2337" w:type="dxa"/>
+            <w:tcBorders>
+              <w:top w:val="single" w:sz="6" w:space="0" w:color="000000"/>
+              <w:left w:val="single" w:sz="6" w:space="0" w:color="000000"/>
+              <w:bottom w:val="single" w:sz="6" w:space="0" w:color="000000"/>
+              <w:right w:val="single" w:sz="6" w:space="0" w:color="000000"/>
+            </w:tcBorders>
+          </w:tcPr>
+          <w:p>
+            <w:r>
+              <w:rPr>
+                <w:color w:val="000000"/>
+              </w:rPr>
+              <w:t>17/9</w:t>
+            </w:r>
+            <w:r>
+              <w:rPr>
+                <w:color w:val="000000"/>
+              </w:rPr>
+              <w:t>/22</w:t>
+            </w:r>
+          </w:p>
+        </w:tc>
+        <w:tc>
+          <w:tcPr>
+            <w:tcW w:w="2337" w:type="dxa"/>
+            <w:tcBorders>
+              <w:top w:val="single" w:sz="6" w:space="0" w:color="000000"/>
+              <w:left w:val="single" w:sz="6" w:space="0" w:color="000000"/>
+              <w:bottom w:val="single" w:sz="6" w:space="0" w:color="000000"/>
+              <w:right w:val="single" w:sz="6" w:space="0" w:color="000000"/>
+            </w:tcBorders>
+          </w:tcPr>
+          <w:p>
+            <w:r>
+              <w:rPr>
+                <w:color w:val="000000"/>
+              </w:rPr>
+              <w:t>40 minutes</w:t>
+            </w:r>
+          </w:p>
+        </w:tc>
+        <w:tc>
+          <w:tcPr>
+            <w:tcW w:w="2338" w:type="dxa"/>
+            <w:tcBorders>
+              <w:top w:val="single" w:sz="6" w:space="0" w:color="000000"/>
+              <w:left w:val="single" w:sz="6" w:space="0" w:color="000000"/>
+              <w:bottom w:val="single" w:sz="6" w:space="0" w:color="000000"/>
+              <w:right w:val="single" w:sz="6" w:space="0" w:color="000000"/>
+            </w:tcBorders>
+          </w:tcPr>
+          <w:p>
+            <w:r>
+              <w:rPr>
+                <w:color w:val="000000"/>
+              </w:rPr>
+              <w:t>Decide what project we’re doing and create a product vision statement</w:t>
+            </w:r>
+          </w:p>
+        </w:tc>
+        <w:tc>
+          <w:tcPr>
+            <w:tcW w:w="2338" w:type="dxa"/>
+            <w:tcBorders>
+              <w:top w:val="single" w:sz="6" w:space="0" w:color="000000"/>
+              <w:left w:val="single" w:sz="6" w:space="0" w:color="000000"/>
+              <w:bottom w:val="single" w:sz="6" w:space="0" w:color="000000"/>
+              <w:right w:val="single" w:sz="6" w:space="0" w:color="000000"/>
+            </w:tcBorders>
+          </w:tcPr>
+          <w:p>
+            <w:r>
+              <w:rPr>
+                <w:color w:val="000000"/>
+              </w:rPr>
+              <w:t>Jack, Rylan, Chinh, Joe, Adair, and Grant</w:t>
+            </w:r>
+          </w:p>
+        </w:tc>
+      </w:tr>
+      <w:tr>
+        <w:tc>
+          <w:tcPr>
+            <w:tcW w:w="2337" w:type="dxa"/>
+            <w:tcBorders>
+              <w:top w:val="single" w:sz="6" w:space="0" w:color="000000"/>
+              <w:left w:val="single" w:sz="6" w:space="0" w:color="000000"/>
+              <w:bottom w:val="single" w:sz="6" w:space="0" w:color="000000"/>
+              <w:right w:val="single" w:sz="6" w:space="0" w:color="000000"/>
+            </w:tcBorders>
+          </w:tcPr>
+          <w:p>
+            <w:r>
+              <w:rPr>
+                <w:color w:val="000000"/>
+              </w:rPr>
+              <w:t>28/9</w:t>
+            </w:r>
+            <w:r>
+              <w:rPr>
+                <w:color w:val="000000"/>
+              </w:rPr>
+              <w:t>/22</w:t>
+            </w:r>
+          </w:p>
+        </w:tc>
+        <w:tc>
+          <w:tcPr>
+            <w:tcW w:w="2337" w:type="dxa"/>
+            <w:tcBorders>
+              <w:top w:val="single" w:sz="6" w:space="0" w:color="000000"/>
+              <w:left w:val="single" w:sz="6" w:space="0" w:color="000000"/>
+              <w:bottom w:val="single" w:sz="6" w:space="0" w:color="000000"/>
+              <w:right w:val="single" w:sz="6" w:space="0" w:color="000000"/>
+            </w:tcBorders>
+          </w:tcPr>
+          <w:p>
+            <w:r>
+              <w:rPr>
+                <w:color w:val="000000"/>
+              </w:rPr>
+              <w:t>85 minutes</w:t>
+            </w:r>
+          </w:p>
+        </w:tc>
+        <w:tc>
+          <w:tcPr>
+            <w:tcW w:w="2338" w:type="dxa"/>
+            <w:tcBorders>
+              <w:top w:val="single" w:sz="6" w:space="0" w:color="000000"/>
+              <w:left w:val="single" w:sz="6" w:space="0" w:color="000000"/>
+              <w:bottom w:val="single" w:sz="6" w:space="0" w:color="000000"/>
+              <w:right w:val="single" w:sz="6" w:space="0" w:color="000000"/>
+            </w:tcBorders>
+          </w:tcPr>
+          <w:p>
+            <w:r>
+              <w:rPr>
+                <w:color w:val="000000"/>
+              </w:rPr>
+              <w:t>Discussing outline for use case requirements </w:t>
+            </w:r>
+          </w:p>
+        </w:tc>
+        <w:tc>
+          <w:tcPr>
+            <w:tcW w:w="2338" w:type="dxa"/>
+            <w:tcBorders>
+              <w:top w:val="single" w:sz="6" w:space="0" w:color="000000"/>
+              <w:left w:val="single" w:sz="6" w:space="0" w:color="000000"/>
+              <w:bottom w:val="single" w:sz="6" w:space="0" w:color="000000"/>
+              <w:right w:val="single" w:sz="6" w:space="0" w:color="000000"/>
+            </w:tcBorders>
+          </w:tcPr>
+          <w:p>
+            <w:r>
+              <w:rPr>
+                <w:color w:val="000000"/>
+              </w:rPr>
+              <w:t>Jack, Rylan (small group) </w:t>
+            </w:r>
+          </w:p>
+        </w:tc>
+      </w:tr>
+      <w:tr>
+        <w:tc>
+          <w:tcPr>
+            <w:tcW w:w="2337" w:type="dxa"/>
+            <w:tcBorders>
+              <w:top w:val="single" w:sz="6" w:space="0" w:color="000000"/>
+              <w:left w:val="single" w:sz="6" w:space="0" w:color="000000"/>
+              <w:bottom w:val="single" w:sz="6" w:space="0" w:color="000000"/>
+              <w:right w:val="single" w:sz="6" w:space="0" w:color="000000"/>
+            </w:tcBorders>
+          </w:tcPr>
+          <w:p>
+            <w:r>
+              <w:rPr>
+                <w:color w:val="000000"/>
+              </w:rPr>
+              <w:t>1/10</w:t>
+            </w:r>
+            <w:r>
+              <w:rPr>
+                <w:color w:val="000000"/>
+              </w:rPr>
+              <w:t>/22</w:t>
+            </w:r>
+          </w:p>
+        </w:tc>
+        <w:tc>
+          <w:tcPr>
+            <w:tcW w:w="2337" w:type="dxa"/>
+            <w:tcBorders>
+              <w:top w:val="single" w:sz="6" w:space="0" w:color="000000"/>
+              <w:left w:val="single" w:sz="6" w:space="0" w:color="000000"/>
+              <w:bottom w:val="single" w:sz="6" w:space="0" w:color="000000"/>
+              <w:right w:val="single" w:sz="6" w:space="0" w:color="000000"/>
+            </w:tcBorders>
+          </w:tcPr>
+          <w:p>
+            <w:r>
+              <w:rPr>
+                <w:color w:val="000000"/>
+              </w:rPr>
+              <w:t>35 minutes</w:t>
+            </w:r>
+          </w:p>
+        </w:tc>
+        <w:tc>
+          <w:tcPr>
+            <w:tcW w:w="2338" w:type="dxa"/>
+            <w:tcBorders>
+              <w:top w:val="single" w:sz="6" w:space="0" w:color="000000"/>
+              <w:left w:val="single" w:sz="6" w:space="0" w:color="000000"/>
+              <w:bottom w:val="single" w:sz="6" w:space="0" w:color="000000"/>
+              <w:right w:val="single" w:sz="6" w:space="0" w:color="000000"/>
+            </w:tcBorders>
+          </w:tcPr>
+          <w:p>
+            <w:r>
+              <w:rPr>
+                <w:color w:val="000000"/>
+              </w:rPr>
+              <w:t>Finalizing first iteration of requirements, clarification on individual work</w:t>
+            </w:r>
+          </w:p>
+        </w:tc>
+        <w:tc>
+          <w:tcPr>
+            <w:tcW w:w="2338" w:type="dxa"/>
+            <w:tcBorders>
+              <w:top w:val="single" w:sz="6" w:space="0" w:color="000000"/>
+              <w:left w:val="single" w:sz="6" w:space="0" w:color="000000"/>
+              <w:bottom w:val="single" w:sz="6" w:space="0" w:color="000000"/>
+              <w:right w:val="single" w:sz="6" w:space="0" w:color="000000"/>
+            </w:tcBorders>
+          </w:tcPr>
+          <w:p>
+            <w:r>
+              <w:rPr>
+                <w:color w:val="000000"/>
+              </w:rPr>
+              <w:t>Adair, Jack, Rylan, Chinh</w:t>
+            </w:r>
+          </w:p>
+        </w:tc>
+      </w:tr>
+      <w:tr>
+        <w:tc>
+          <w:tcPr>
+            <w:tcW w:w="2337" w:type="dxa"/>
+            <w:tcBorders>
+              <w:top w:val="single" w:sz="6" w:space="0" w:color="000000"/>
+              <w:left w:val="single" w:sz="6" w:space="0" w:color="000000"/>
+              <w:bottom w:val="single" w:sz="6" w:space="0" w:color="000000"/>
+              <w:right w:val="single" w:sz="6" w:space="0" w:color="000000"/>
+            </w:tcBorders>
+          </w:tcPr>
+          <w:p>
+            <w:r>
+              <w:rPr>
+                <w:color w:val="000000"/>
+              </w:rPr>
+              <w:t>8/10</w:t>
+            </w:r>
+            <w:r>
+              <w:rPr>
+                <w:color w:val="000000"/>
+              </w:rPr>
+              <w:t>/22</w:t>
+            </w:r>
+          </w:p>
+        </w:tc>
+        <w:tc>
+          <w:tcPr>
+            <w:tcW w:w="2337" w:type="dxa"/>
+            <w:tcBorders>
+              <w:top w:val="single" w:sz="6" w:space="0" w:color="000000"/>
+              <w:left w:val="single" w:sz="6" w:space="0" w:color="000000"/>
+              <w:bottom w:val="single" w:sz="6" w:space="0" w:color="000000"/>
+              <w:right w:val="single" w:sz="6" w:space="0" w:color="000000"/>
+            </w:tcBorders>
+          </w:tcPr>
+          <w:p>
+            <w:r>
+              <w:rPr>
+                <w:color w:val="000000"/>
+              </w:rPr>
+              <w:t>35 minutes</w:t>
+            </w:r>
+          </w:p>
+        </w:tc>
+        <w:tc>
+          <w:tcPr>
+            <w:tcW w:w="2338" w:type="dxa"/>
+            <w:tcBorders>
+              <w:top w:val="single" w:sz="6" w:space="0" w:color="000000"/>
+              <w:left w:val="single" w:sz="6" w:space="0" w:color="000000"/>
+              <w:bottom w:val="single" w:sz="6" w:space="0" w:color="000000"/>
+              <w:right w:val="single" w:sz="6" w:space="0" w:color="000000"/>
+            </w:tcBorders>
+          </w:tcPr>
+          <w:p>
+            <w:r>
+              <w:rPr>
+                <w:color w:val="000000"/>
+              </w:rPr>
+              <w:t>Finalized requirements, prototype, and GitHub. Discussed next steps</w:t>
+            </w:r>
+          </w:p>
+        </w:tc>
+        <w:tc>
+          <w:tcPr>
+            <w:tcW w:w="2338" w:type="dxa"/>
+            <w:tcBorders>
+              <w:top w:val="single" w:sz="6" w:space="0" w:color="000000"/>
+              <w:left w:val="single" w:sz="6" w:space="0" w:color="000000"/>
+              <w:bottom w:val="single" w:sz="6" w:space="0" w:color="000000"/>
+              <w:right w:val="single" w:sz="6" w:space="0" w:color="000000"/>
+            </w:tcBorders>
+          </w:tcPr>
+          <w:p>
+            <w:r>
+              <w:rPr>
+                <w:color w:val="000000"/>
+              </w:rPr>
+              <w:t>Adair, Jack, Chinh, Rylan, and Grant</w:t>
+            </w:r>
+          </w:p>
+        </w:tc>
+      </w:tr>
+      <w:tr>
+        <w:tc>
+          <w:tcPr>
+            <w:tcW w:w="2337" w:type="dxa"/>
+            <w:tcBorders>
+              <w:top w:val="single" w:sz="6" w:space="0" w:color="000000"/>
+              <w:left w:val="single" w:sz="6" w:space="0" w:color="000000"/>
+              <w:bottom w:val="single" w:sz="6" w:space="0" w:color="000000"/>
+              <w:right w:val="single" w:sz="6" w:space="0" w:color="000000"/>
+            </w:tcBorders>
+          </w:tcPr>
+          <w:p>
+            <w:r>
+              <w:rPr>
+                <w:color w:val="000000"/>
+              </w:rPr>
+              <w:t>22/10</w:t>
+            </w:r>
+            <w:r>
+              <w:rPr>
+                <w:color w:val="000000"/>
+              </w:rPr>
+              <w:t>/22</w:t>
+            </w:r>
+          </w:p>
+        </w:tc>
+        <w:tc>
+          <w:tcPr>
+            <w:tcW w:w="2337" w:type="dxa"/>
+            <w:tcBorders>
+              <w:top w:val="single" w:sz="6" w:space="0" w:color="000000"/>
+              <w:left w:val="single" w:sz="6" w:space="0" w:color="000000"/>
+              <w:bottom w:val="single" w:sz="6" w:space="0" w:color="000000"/>
+              <w:right w:val="single" w:sz="6" w:space="0" w:color="000000"/>
+            </w:tcBorders>
+          </w:tcPr>
+          <w:p>
+            <w:r>
+              <w:rPr>
+                <w:color w:val="000000"/>
+              </w:rPr>
+              <w:t>30 minutes</w:t>
+            </w:r>
+          </w:p>
+        </w:tc>
+        <w:tc>
+          <w:tcPr>
+            <w:tcW w:w="2338" w:type="dxa"/>
+            <w:tcBorders>
+              <w:top w:val="single" w:sz="6" w:space="0" w:color="000000"/>
+              <w:left w:val="single" w:sz="6" w:space="0" w:color="000000"/>
+              <w:bottom w:val="single" w:sz="6" w:space="0" w:color="000000"/>
+              <w:right w:val="single" w:sz="6" w:space="0" w:color="000000"/>
+            </w:tcBorders>
+          </w:tcPr>
+          <w:p>
+            <w:r>
+              <w:rPr>
+                <w:color w:val="000000"/>
+              </w:rPr>
+              <w:t>Discuss and distribute work for first iteration of UML class and sequence diagrams</w:t>
+            </w:r>
+          </w:p>
+        </w:tc>
+        <w:tc>
+          <w:tcPr>
+            <w:tcW w:w="2338" w:type="dxa"/>
+            <w:tcBorders>
+              <w:top w:val="single" w:sz="6" w:space="0" w:color="000000"/>
+              <w:left w:val="single" w:sz="6" w:space="0" w:color="000000"/>
+              <w:bottom w:val="single" w:sz="6" w:space="0" w:color="000000"/>
+              <w:right w:val="single" w:sz="6" w:space="0" w:color="000000"/>
+            </w:tcBorders>
+          </w:tcPr>
+          <w:p>
+            <w:r>
+              <w:rPr>
+                <w:color w:val="000000"/>
+              </w:rPr>
+              <w:t>Adair, Jack, Rylan, Chinh, and Grant</w:t>
+            </w:r>
+          </w:p>
+        </w:tc>
+      </w:tr>
+      <w:tr>
+        <w:tc>
+          <w:tcPr>
+            <w:tcW w:w="2337" w:type="dxa"/>
+            <w:tcBorders>
+              <w:top w:val="single" w:sz="6" w:space="0" w:color="000000"/>
+              <w:left w:val="single" w:sz="6" w:space="0" w:color="000000"/>
+              <w:bottom w:val="single" w:sz="6" w:space="0" w:color="000000"/>
+              <w:right w:val="single" w:sz="6" w:space="0" w:color="000000"/>
+            </w:tcBorders>
+          </w:tcPr>
+          <w:p>
+            <w:r>
+              <w:rPr>
+                <w:color w:val="000000"/>
+              </w:rPr>
+              <w:t>22/10</w:t>
+            </w:r>
+            <w:r>
+              <w:rPr>
+                <w:color w:val="000000"/>
+              </w:rPr>
+              <w:t>/22</w:t>
+            </w:r>
+          </w:p>
+        </w:tc>
+        <w:tc>
+          <w:tcPr>
+            <w:tcW w:w="2337" w:type="dxa"/>
+            <w:tcBorders>
+              <w:top w:val="single" w:sz="6" w:space="0" w:color="000000"/>
+              <w:left w:val="single" w:sz="6" w:space="0" w:color="000000"/>
+              <w:bottom w:val="single" w:sz="6" w:space="0" w:color="000000"/>
+              <w:right w:val="single" w:sz="6" w:space="0" w:color="000000"/>
+            </w:tcBorders>
+          </w:tcPr>
+          <w:p>
+            <w:r>
+              <w:rPr>
+                <w:color w:val="000000"/>
+              </w:rPr>
+              <w:t>50 minutes</w:t>
+            </w:r>
+          </w:p>
+        </w:tc>
+        <w:tc>
+          <w:tcPr>
+            <w:tcW w:w="2338" w:type="dxa"/>
+            <w:tcBorders>
+              <w:top w:val="single" w:sz="6" w:space="0" w:color="000000"/>
+              <w:left w:val="single" w:sz="6" w:space="0" w:color="000000"/>
+              <w:bottom w:val="single" w:sz="6" w:space="0" w:color="000000"/>
+              <w:right w:val="single" w:sz="6" w:space="0" w:color="000000"/>
+            </w:tcBorders>
+          </w:tcPr>
+          <w:p>
+            <w:r>
+              <w:rPr>
+                <w:color w:val="000000"/>
+              </w:rPr>
+              <w:t>Created first iteration of UML class diagrams</w:t>
+            </w:r>
+          </w:p>
+        </w:tc>
+        <w:tc>
+          <w:tcPr>
+            <w:tcW w:w="2338" w:type="dxa"/>
+            <w:tcBorders>
+              <w:top w:val="single" w:sz="6" w:space="0" w:color="000000"/>
+              <w:left w:val="single" w:sz="6" w:space="0" w:color="000000"/>
+              <w:bottom w:val="single" w:sz="6" w:space="0" w:color="000000"/>
+              <w:right w:val="single" w:sz="6" w:space="0" w:color="000000"/>
+            </w:tcBorders>
+          </w:tcPr>
+          <w:p>
+            <w:r>
+              <w:rPr>
+                <w:color w:val="000000"/>
+              </w:rPr>
+              <w:t>Rylan and Grant (small group)</w:t>
+            </w:r>
+          </w:p>
+        </w:tc>
+      </w:tr>
+      <w:tr>
+        <w:tc>
+          <w:tcPr>
+            <w:tcW w:w="2337" w:type="dxa"/>
+            <w:tcBorders>
+              <w:top w:val="single" w:sz="6" w:space="0" w:color="000000"/>
+              <w:left w:val="single" w:sz="6" w:space="0" w:color="000000"/>
+              <w:bottom w:val="single" w:sz="6" w:space="0" w:color="000000"/>
+              <w:right w:val="single" w:sz="6" w:space="0" w:color="000000"/>
+            </w:tcBorders>
+          </w:tcPr>
+          <w:p>
+            <w:pPr>
+              <w:rPr>
+                <w:color w:val="000000"/>
+              </w:rPr>
+            </w:pPr>
+            <w:r>
+              <w:rPr>
+                <w:color w:val="000000"/>
+              </w:rPr>
+              <w:t>26</w:t>
+            </w:r>
+            <w:r>
+              <w:rPr>
+                <w:color w:val="000000"/>
+              </w:rPr>
+              <w:t>/</w:t>
+            </w:r>
+            <w:r>
+              <w:rPr>
+                <w:color w:val="000000"/>
+              </w:rPr>
+              <w:t>10</w:t>
+            </w:r>
+            <w:r>
+              <w:rPr>
+                <w:color w:val="000000"/>
+              </w:rPr>
+              <w:t>/22</w:t>
+            </w:r>
+          </w:p>
+        </w:tc>
+        <w:tc>
+          <w:tcPr>
+            <w:tcW w:w="2337" w:type="dxa"/>
+            <w:tcBorders>
+              <w:top w:val="single" w:sz="6" w:space="0" w:color="000000"/>
+              <w:left w:val="single" w:sz="6" w:space="0" w:color="000000"/>
+              <w:bottom w:val="single" w:sz="6" w:space="0" w:color="000000"/>
+              <w:right w:val="single" w:sz="6" w:space="0" w:color="000000"/>
+            </w:tcBorders>
+          </w:tcPr>
+          <w:p>
+            <w:pPr>
+              <w:rPr>
+                <w:color w:val="000000"/>
+              </w:rPr>
+            </w:pPr>
+            <w:r>
+              <w:rPr>
+                <w:color w:val="000000"/>
+              </w:rPr>
+              <w:t>30 minutes</w:t>
+            </w:r>
+          </w:p>
+        </w:tc>
+        <w:tc>
+          <w:tcPr>
+            <w:tcW w:w="2338" w:type="dxa"/>
+            <w:tcBorders>
+              <w:top w:val="single" w:sz="6" w:space="0" w:color="000000"/>
+              <w:left w:val="single" w:sz="6" w:space="0" w:color="000000"/>
+              <w:bottom w:val="single" w:sz="6" w:space="0" w:color="000000"/>
+              <w:right w:val="single" w:sz="6" w:space="0" w:color="000000"/>
+            </w:tcBorders>
+          </w:tcPr>
+          <w:p>
+            <w:pPr>
+              <w:rPr>
+                <w:color w:val="000000"/>
+              </w:rPr>
+            </w:pPr>
+            <w:r>
+              <w:rPr>
+                <w:color w:val="000000"/>
+              </w:rPr>
+              <w:t>Organized and discussed work for Software Architecture Document.</w:t>
+            </w:r>
+          </w:p>
+        </w:tc>
+        <w:tc>
+          <w:tcPr>
+            <w:tcW w:w="2338" w:type="dxa"/>
+            <w:tcBorders>
+              <w:top w:val="single" w:sz="6" w:space="0" w:color="000000"/>
+              <w:left w:val="single" w:sz="6" w:space="0" w:color="000000"/>
+              <w:bottom w:val="single" w:sz="6" w:space="0" w:color="000000"/>
+              <w:right w:val="single" w:sz="6" w:space="0" w:color="000000"/>
+            </w:tcBorders>
+          </w:tcPr>
+          <w:p>
+            <w:pPr>
+              <w:rPr>
+                <w:color w:val="000000"/>
+              </w:rPr>
+            </w:pPr>
+            <w:r>
+              <w:rPr>
+                <w:color w:val="000000"/>
+              </w:rPr>
+              <w:t>Adair, Jack, Chinh, Rylan, and Grant</w:t>
+            </w:r>
+          </w:p>
+        </w:tc>
+      </w:tr>
+    </w:tbl>
+    <w:p/>
+    <w:p/>
     <w:sectPr>
       <w:headerReference w:type="default" r:id="rId9"/>
       <w:footerReference w:type="default" r:id="rId10"/>
@@ -2537,7 +3271,6 @@
         <w:sz w:val="36"/>
       </w:rPr>
     </w:pPr>
-    <w:proofErr w:type="spellStart"/>
     <w:r>
       <w:rPr>
         <w:rFonts w:ascii="Arial" w:hAnsi="Arial"/>
@@ -2546,7 +3279,6 @@
       </w:rPr>
       <w:t>LearningEDU</w:t>
     </w:r>
-    <w:proofErr w:type="spellEnd"/>
   </w:p>
   <w:p>
     <w:pPr>
@@ -2593,11 +3325,9 @@
           <w:tcW w:w="6379" w:type="dxa"/>
         </w:tcPr>
         <w:p>
-          <w:proofErr w:type="spellStart"/>
           <w:r>
             <w:t>ChessEDU</w:t>
           </w:r>
-          <w:proofErr w:type="spellEnd"/>
         </w:p>
       </w:tc>
       <w:tc>
@@ -2677,14 +3407,12 @@
           <w:gridSpan w:val="2"/>
         </w:tcPr>
         <w:p>
-          <w:proofErr w:type="spellStart"/>
           <w:r>
             <w:t>c</w:t>
           </w:r>
           <w:r>
             <w:t>hessedu_intro</w:t>
           </w:r>
-          <w:proofErr w:type="spellEnd"/>
         </w:p>
       </w:tc>
     </w:tr>
@@ -4305,6 +5033,22 @@
       <w:u w:val="single"/>
     </w:rPr>
   </w:style>
+  <w:style w:type="table" w:styleId="TableGrid">
+    <w:name w:val="Table Grid"/>
+    <w:basedOn w:val="TableNormal"/>
+    <w:uiPriority w:val="39"/>
+    <w:rsid w:val="0063153F"/>
+    <w:tblPr>
+      <w:tblBorders>
+        <w:top w:val="single" w:sz="4" w:space="0" w:color="auto"/>
+        <w:left w:val="single" w:sz="4" w:space="0" w:color="auto"/>
+        <w:bottom w:val="single" w:sz="4" w:space="0" w:color="auto"/>
+        <w:right w:val="single" w:sz="4" w:space="0" w:color="auto"/>
+        <w:insideH w:val="single" w:sz="4" w:space="0" w:color="auto"/>
+        <w:insideV w:val="single" w:sz="4" w:space="0" w:color="auto"/>
+      </w:tblBorders>
+    </w:tblPr>
+  </w:style>
 </w:styles>
 </file>
 

</xml_diff>

<commit_message>
Completed Iteration Plan Section
</commit_message>
<xml_diff>
--- a/Documentation/Introduction/chessedu_intro.docx
+++ b/Documentation/Introduction/chessedu_intro.docx
@@ -7,9 +7,11 @@
         <w:pStyle w:val="Title"/>
         <w:jc w:val="right"/>
       </w:pPr>
+      <w:proofErr w:type="spellStart"/>
       <w:r>
         <w:t>ChessEDU</w:t>
       </w:r>
+      <w:proofErr w:type="spellEnd"/>
     </w:p>
     <w:p>
       <w:pPr>
@@ -582,17 +584,30 @@
         <w:pStyle w:val="BodyText"/>
       </w:pPr>
       <w:r>
-        <w:t>FOR enthusiastic players of chess all the way from brand new to intermediate levels WHO wish to learn the game at their own pace incrementally, THE Chess</w:t>
-      </w:r>
-      <w:r>
-        <w:t xml:space="preserve">EDU </w:t>
-      </w:r>
-      <w:r>
-        <w:t>App is an educational service THAT offers small, accessible, and interactive lessons that teach users the basics and the very heart of the game. UNLIKE other chess products, services, or software applications, such as Chess.com, the focus of Chess</w:t>
+        <w:t xml:space="preserve">FOR enthusiastic players of chess all the way from brand new to intermediate levels WHO wish to learn the game at their own pace incrementally, THE </w:t>
+      </w:r>
+      <w:proofErr w:type="spellStart"/>
+      <w:r>
+        <w:t>Chess</w:t>
       </w:r>
       <w:r>
         <w:t>EDU</w:t>
       </w:r>
+      <w:proofErr w:type="spellEnd"/>
+      <w:r>
+        <w:t xml:space="preserve"> </w:t>
+      </w:r>
+      <w:r>
+        <w:t xml:space="preserve">App is an educational service THAT offers small, accessible, and interactive lessons that teach users the basics and the very heart of the game. UNLIKE other chess products, services, or software applications, such as Chess.com, the focus of </w:t>
+      </w:r>
+      <w:proofErr w:type="spellStart"/>
+      <w:r>
+        <w:t>Chess</w:t>
+      </w:r>
+      <w:r>
+        <w:t>EDU</w:t>
+      </w:r>
+      <w:proofErr w:type="spellEnd"/>
       <w:r>
         <w:t xml:space="preserve"> is bite-sized interactive lessons, rather than long and complex modules paired with practice, OUR PRODUCT provides an easy way to learn this intimidating game through not just theory, but practice using lessons that give the user strategy piece by piece and present opportunities to apply what they have learned immediately.</w:t>
       </w:r>
@@ -860,7 +875,15 @@
         <w:t>meetings</w:t>
       </w:r>
       <w:r>
-        <w:t>: MW 11-1, TuesThur 9:30-10:30, 12-2</w:t>
+        <w:t xml:space="preserve">: MW 11-1, </w:t>
+      </w:r>
+      <w:proofErr w:type="spellStart"/>
+      <w:r>
+        <w:t>TuesThur</w:t>
+      </w:r>
+      <w:proofErr w:type="spellEnd"/>
+      <w:r>
+        <w:t xml:space="preserve"> 9:30-10:30, 12-2</w:t>
       </w:r>
     </w:p>
     <w:p>
@@ -950,7 +973,15 @@
         <w:t>Languages</w:t>
       </w:r>
       <w:r>
-        <w:t>: C++, javascript, python</w:t>
+        <w:t xml:space="preserve">: C++, </w:t>
+      </w:r>
+      <w:proofErr w:type="spellStart"/>
+      <w:r>
+        <w:t>javascript</w:t>
+      </w:r>
+      <w:proofErr w:type="spellEnd"/>
+      <w:r>
+        <w:t>, python</w:t>
       </w:r>
     </w:p>
     <w:p>
@@ -1080,7 +1111,15 @@
         <w:t>meetings</w:t>
       </w:r>
       <w:r>
-        <w:t xml:space="preserve">: M: 10am-10pm, TuTh: 4pm-10pm, W: 4pm-10pm, F: 6pm-10pm  </w:t>
+        <w:t xml:space="preserve">: M: 10am-10pm, </w:t>
+      </w:r>
+      <w:proofErr w:type="spellStart"/>
+      <w:r>
+        <w:t>TuTh</w:t>
+      </w:r>
+      <w:proofErr w:type="spellEnd"/>
+      <w:r>
+        <w:t xml:space="preserve">: 4pm-10pm, W: 4pm-10pm, F: 6pm-10pm  </w:t>
       </w:r>
     </w:p>
     <w:p>
@@ -1526,7 +1565,15 @@
         <w:t>meetings</w:t>
       </w:r>
       <w:r>
-        <w:t>: M/F 8am-9am, 4pm-10pm | Tu/Th 8am-10am, 4pm-10pm | W 8am-9am, 12pm-10pm | Sa/Su 8am-10pm</w:t>
+        <w:t>: M/F 8am-9am, 4pm-10pm | Tu/Th 8am-10am, 4pm-10pm | W 8am-9am, 12pm-10pm | Sa/</w:t>
+      </w:r>
+      <w:proofErr w:type="spellStart"/>
+      <w:r>
+        <w:t>Su</w:t>
+      </w:r>
+      <w:proofErr w:type="spellEnd"/>
+      <w:r>
+        <w:t xml:space="preserve"> 8am-10pm</w:t>
       </w:r>
     </w:p>
     <w:p>
@@ -1631,7 +1678,15 @@
         <w:t>Hobbies</w:t>
       </w:r>
       <w:r>
-        <w:t>: Youtube, video games</w:t>
+        <w:t xml:space="preserve">: </w:t>
+      </w:r>
+      <w:proofErr w:type="spellStart"/>
+      <w:r>
+        <w:t>Youtube</w:t>
+      </w:r>
+      <w:proofErr w:type="spellEnd"/>
+      <w:r>
+        <w:t>, video games</w:t>
       </w:r>
     </w:p>
     <w:p>
@@ -1651,7 +1706,15 @@
         <w:t>Name</w:t>
       </w:r>
       <w:r>
-        <w:t>: Chinh Nguyen</w:t>
+        <w:t xml:space="preserve">: </w:t>
+      </w:r>
+      <w:proofErr w:type="spellStart"/>
+      <w:r>
+        <w:t>Chinh</w:t>
+      </w:r>
+      <w:proofErr w:type="spellEnd"/>
+      <w:r>
+        <w:t xml:space="preserve"> Nguyen</w:t>
       </w:r>
     </w:p>
     <w:p>
@@ -1675,8 +1738,13 @@
         </w:rPr>
         <w:t>Number</w:t>
       </w:r>
-      <w:r>
-        <w:t>:  (620) 277-6337</w:t>
+      <w:proofErr w:type="gramStart"/>
+      <w:r>
+        <w:t>:  (</w:t>
+      </w:r>
+      <w:proofErr w:type="gramEnd"/>
+      <w:r>
+        <w:t>620) 277-6337</w:t>
       </w:r>
     </w:p>
     <w:p>
@@ -1851,7 +1919,15 @@
         <w:t>Hobbies</w:t>
       </w:r>
       <w:r>
-        <w:t>: Video games, weight lifting, art, music</w:t>
+        <w:t xml:space="preserve">: Video games, </w:t>
+      </w:r>
+      <w:proofErr w:type="gramStart"/>
+      <w:r>
+        <w:t>weight lifting</w:t>
+      </w:r>
+      <w:proofErr w:type="gramEnd"/>
+      <w:r>
+        <w:t>, art, music</w:t>
       </w:r>
     </w:p>
     <w:p>
@@ -1927,7 +2003,15 @@
         <w:t>Name</w:t>
       </w:r>
       <w:r>
-        <w:t>: Chinh Nguyen</w:t>
+        <w:t xml:space="preserve">: </w:t>
+      </w:r>
+      <w:proofErr w:type="spellStart"/>
+      <w:r>
+        <w:t>Chinh</w:t>
+      </w:r>
+      <w:proofErr w:type="spellEnd"/>
+      <w:r>
+        <w:t xml:space="preserve"> Nguyen</w:t>
       </w:r>
     </w:p>
     <w:p>
@@ -2361,7 +2445,21 @@
               <w:rPr>
                 <w:color w:val="000000"/>
               </w:rPr>
-              <w:t>Adair, Jack, Rylan, Chinh, and Grant</w:t>
+              <w:t xml:space="preserve">Adair, Jack, Rylan, </w:t>
+            </w:r>
+            <w:proofErr w:type="spellStart"/>
+            <w:r>
+              <w:rPr>
+                <w:color w:val="000000"/>
+              </w:rPr>
+              <w:t>Chinh</w:t>
+            </w:r>
+            <w:proofErr w:type="spellEnd"/>
+            <w:r>
+              <w:rPr>
+                <w:color w:val="000000"/>
+              </w:rPr>
+              <w:t>, and Grant</w:t>
             </w:r>
           </w:p>
         </w:tc>
@@ -2445,7 +2543,21 @@
               <w:rPr>
                 <w:color w:val="000000"/>
               </w:rPr>
-              <w:t>Jack, Rylan, Chinh, Joe, Adair, and Grant</w:t>
+              <w:t xml:space="preserve">Jack, Rylan, </w:t>
+            </w:r>
+            <w:proofErr w:type="spellStart"/>
+            <w:r>
+              <w:rPr>
+                <w:color w:val="000000"/>
+              </w:rPr>
+              <w:t>Chinh</w:t>
+            </w:r>
+            <w:proofErr w:type="spellEnd"/>
+            <w:r>
+              <w:rPr>
+                <w:color w:val="000000"/>
+              </w:rPr>
+              <w:t>, Joe, Adair, and Grant</w:t>
             </w:r>
           </w:p>
         </w:tc>
@@ -2613,8 +2725,16 @@
               <w:rPr>
                 <w:color w:val="000000"/>
               </w:rPr>
-              <w:t>Adair, Jack, Rylan, Chinh</w:t>
-            </w:r>
+              <w:t xml:space="preserve">Adair, Jack, Rylan, </w:t>
+            </w:r>
+            <w:proofErr w:type="spellStart"/>
+            <w:r>
+              <w:rPr>
+                <w:color w:val="000000"/>
+              </w:rPr>
+              <w:t>Chinh</w:t>
+            </w:r>
+            <w:proofErr w:type="spellEnd"/>
           </w:p>
         </w:tc>
       </w:tr>
@@ -2697,7 +2817,21 @@
               <w:rPr>
                 <w:color w:val="000000"/>
               </w:rPr>
-              <w:t>Adair, Jack, Chinh, Rylan, and Grant</w:t>
+              <w:t xml:space="preserve">Adair, Jack, </w:t>
+            </w:r>
+            <w:proofErr w:type="spellStart"/>
+            <w:r>
+              <w:rPr>
+                <w:color w:val="000000"/>
+              </w:rPr>
+              <w:t>Chinh</w:t>
+            </w:r>
+            <w:proofErr w:type="spellEnd"/>
+            <w:r>
+              <w:rPr>
+                <w:color w:val="000000"/>
+              </w:rPr>
+              <w:t>, Rylan, and Grant</w:t>
             </w:r>
           </w:p>
         </w:tc>
@@ -2781,7 +2915,21 @@
               <w:rPr>
                 <w:color w:val="000000"/>
               </w:rPr>
-              <w:t>Adair, Jack, Rylan, Chinh, and Grant</w:t>
+              <w:t xml:space="preserve">Adair, Jack, Rylan, </w:t>
+            </w:r>
+            <w:proofErr w:type="spellStart"/>
+            <w:r>
+              <w:rPr>
+                <w:color w:val="000000"/>
+              </w:rPr>
+              <w:t>Chinh</w:t>
+            </w:r>
+            <w:proofErr w:type="spellEnd"/>
+            <w:r>
+              <w:rPr>
+                <w:color w:val="000000"/>
+              </w:rPr>
+              <w:t>, and Grant</w:t>
             </w:r>
           </w:p>
         </w:tc>
@@ -2981,7 +3129,21 @@
               <w:rPr>
                 <w:color w:val="000000"/>
               </w:rPr>
-              <w:t>Adair, Jack, Chinh, Rylan, and Grant</w:t>
+              <w:t xml:space="preserve">Adair, Jack, </w:t>
+            </w:r>
+            <w:proofErr w:type="spellStart"/>
+            <w:r>
+              <w:rPr>
+                <w:color w:val="000000"/>
+              </w:rPr>
+              <w:t>Chinh</w:t>
+            </w:r>
+            <w:proofErr w:type="spellEnd"/>
+            <w:r>
+              <w:rPr>
+                <w:color w:val="000000"/>
+              </w:rPr>
+              <w:t>, Rylan, and Grant</w:t>
             </w:r>
           </w:p>
         </w:tc>
@@ -3277,6 +3439,7 @@
         <w:sz w:val="36"/>
       </w:rPr>
     </w:pPr>
+    <w:proofErr w:type="spellStart"/>
     <w:r>
       <w:rPr>
         <w:rFonts w:ascii="Arial" w:hAnsi="Arial"/>
@@ -3285,6 +3448,7 @@
       </w:rPr>
       <w:t>LearningEDU</w:t>
     </w:r>
+    <w:proofErr w:type="spellEnd"/>
   </w:p>
   <w:p>
     <w:pPr>
@@ -3331,9 +3495,11 @@
           <w:tcW w:w="6379" w:type="dxa"/>
         </w:tcPr>
         <w:p>
+          <w:proofErr w:type="spellStart"/>
           <w:r>
             <w:t>ChessEDU</w:t>
           </w:r>
+          <w:proofErr w:type="spellEnd"/>
         </w:p>
       </w:tc>
       <w:tc>
@@ -3413,12 +3579,14 @@
           <w:gridSpan w:val="2"/>
         </w:tcPr>
         <w:p>
+          <w:proofErr w:type="spellStart"/>
           <w:r>
             <w:t>c</w:t>
           </w:r>
           <w:r>
             <w:t>hessedu_intro</w:t>
           </w:r>
+          <w:proofErr w:type="spellEnd"/>
         </w:p>
       </w:tc>
     </w:tr>

</xml_diff>

<commit_message>
Updated with meeting and corrected login bugs
</commit_message>
<xml_diff>
--- a/Documentation/Introduction/chessedu_intro.docx
+++ b/Documentation/Introduction/chessedu_intro.docx
@@ -7,11 +7,9 @@
         <w:pStyle w:val="Title"/>
         <w:jc w:val="right"/>
       </w:pPr>
-      <w:proofErr w:type="spellStart"/>
       <w:r>
         <w:t>ChessEDU</w:t>
       </w:r>
-      <w:proofErr w:type="spellEnd"/>
     </w:p>
     <w:p>
       <w:pPr>
@@ -61,8 +59,12 @@
     <w:p>
       <w:pPr>
         <w:sectPr>
-          <w:headerReference w:type="default" r:id="rId7"/>
-          <w:footerReference w:type="even" r:id="rId8"/>
+          <w:headerReference w:type="even" r:id="rId7"/>
+          <w:headerReference w:type="default" r:id="rId8"/>
+          <w:footerReference w:type="even" r:id="rId9"/>
+          <w:footerReference w:type="default" r:id="rId10"/>
+          <w:headerReference w:type="first" r:id="rId11"/>
+          <w:footerReference w:type="first" r:id="rId12"/>
           <w:pgSz w:w="12240" w:h="15840" w:code="1"/>
           <w:pgMar w:top="1440" w:right="1440" w:bottom="1440" w:left="1440" w:header="720" w:footer="720" w:gutter="0"/>
           <w:cols w:space="720"/>
@@ -584,57 +586,190 @@
         <w:pStyle w:val="BodyText"/>
       </w:pPr>
       <w:r>
-        <w:t xml:space="preserve">FOR enthusiastic players of chess all the way from brand new to intermediate levels WHO wish to learn the game at their own pace incrementally, THE </w:t>
-      </w:r>
-      <w:proofErr w:type="spellStart"/>
-      <w:r>
-        <w:t>Chess</w:t>
+        <w:t>FOR enthusiastic players of chess all the way from brand new to intermediate levels WHO wish to learn the game at their own pace incrementally, THE Chess</w:t>
+      </w:r>
+      <w:r>
+        <w:t xml:space="preserve">EDU </w:t>
+      </w:r>
+      <w:r>
+        <w:t>App is an educational service THAT offers small, accessible, and interactive lessons that teach users the basics and the very heart of the game. UNLIKE other chess products, services, or software applications, such as Chess.com, the focus of Chess</w:t>
       </w:r>
       <w:r>
         <w:t>EDU</w:t>
       </w:r>
-      <w:proofErr w:type="spellEnd"/>
+      <w:r>
+        <w:t xml:space="preserve"> is bite-sized interactive lessons, rather than long and complex modules paired with practice, OUR PRODUCT provides an easy way to learn this intimidating game through not just theory, but practice using lessons that give the user strategy piece by piece and present opportunities to apply what they have learned immediately.</w:t>
+      </w:r>
+    </w:p>
+    <w:p>
+      <w:pPr>
+        <w:pStyle w:val="Heading1"/>
+      </w:pPr>
+      <w:bookmarkStart w:id="1" w:name="_Toc118062603"/>
+      <w:r>
+        <w:t>Profiles</w:t>
+      </w:r>
+      <w:bookmarkEnd w:id="1"/>
+    </w:p>
+    <w:p>
+      <w:pPr>
+        <w:pStyle w:val="BodyText"/>
+      </w:pPr>
+      <w:r>
+        <w:rPr>
+          <w:b/>
+          <w:bCs/>
+        </w:rPr>
+        <w:t>Name</w:t>
+      </w:r>
+      <w:r>
+        <w:t>: Grant Jones</w:t>
+      </w:r>
+    </w:p>
+    <w:p>
+      <w:pPr>
+        <w:pStyle w:val="BodyText"/>
+      </w:pPr>
+      <w:r>
+        <w:rPr>
+          <w:b/>
+          <w:bCs/>
+        </w:rPr>
+        <w:t>Phone</w:t>
+      </w:r>
       <w:r>
         <w:t xml:space="preserve"> </w:t>
       </w:r>
       <w:r>
-        <w:t xml:space="preserve">App is an educational service THAT offers small, accessible, and interactive lessons that teach users the basics and the very heart of the game. UNLIKE other chess products, services, or software applications, such as Chess.com, the focus of </w:t>
-      </w:r>
-      <w:proofErr w:type="spellStart"/>
-      <w:r>
-        <w:t>Chess</w:t>
-      </w:r>
-      <w:r>
-        <w:t>EDU</w:t>
-      </w:r>
-      <w:proofErr w:type="spellEnd"/>
-      <w:r>
-        <w:t xml:space="preserve"> is bite-sized interactive lessons, rather than long and complex modules paired with practice, OUR PRODUCT provides an easy way to learn this intimidating game through not just theory, but practice using lessons that give the user strategy piece by piece and present opportunities to apply what they have learned immediately.</w:t>
-      </w:r>
-    </w:p>
-    <w:p>
-      <w:pPr>
-        <w:pStyle w:val="Heading1"/>
-      </w:pPr>
-      <w:bookmarkStart w:id="1" w:name="_Toc118062603"/>
-      <w:r>
-        <w:t>Profiles</w:t>
-      </w:r>
-      <w:bookmarkEnd w:id="1"/>
-    </w:p>
-    <w:p>
-      <w:pPr>
-        <w:pStyle w:val="BodyText"/>
-      </w:pPr>
-      <w:r>
-        <w:rPr>
-          <w:b/>
-          <w:bCs/>
-        </w:rPr>
+        <w:rPr>
+          <w:b/>
+          <w:bCs/>
+        </w:rPr>
+        <w:t>Number</w:t>
+      </w:r>
+      <w:r>
+        <w:t>: (913)645-4050</w:t>
+      </w:r>
+    </w:p>
+    <w:p>
+      <w:pPr>
+        <w:pStyle w:val="BodyText"/>
+      </w:pPr>
+      <w:r>
+        <w:rPr>
+          <w:b/>
+          <w:bCs/>
+        </w:rPr>
+        <w:t>Email</w:t>
+      </w:r>
+      <w:r>
+        <w:t>: g641j712@ku.edu</w:t>
+      </w:r>
+    </w:p>
+    <w:p>
+      <w:pPr>
+        <w:pStyle w:val="BodyText"/>
+      </w:pPr>
+      <w:r>
+        <w:rPr>
+          <w:b/>
+          <w:bCs/>
+        </w:rPr>
+        <w:t>Available times for team meetings</w:t>
+      </w:r>
+      <w:r>
+        <w:t>: MWF 8am-1pm, TR 8am-2:30pm</w:t>
+      </w:r>
+    </w:p>
+    <w:p>
+      <w:pPr>
+        <w:pStyle w:val="BodyText"/>
+      </w:pPr>
+      <w:r>
+        <w:rPr>
+          <w:b/>
+          <w:bCs/>
+        </w:rPr>
+        <w:t>Major</w:t>
+      </w:r>
+      <w:r>
+        <w:t>: Interdisciplinary Computing with an Emphasis in Biology</w:t>
+      </w:r>
+    </w:p>
+    <w:p>
+      <w:pPr>
+        <w:pStyle w:val="BodyText"/>
+      </w:pPr>
+      <w:r>
+        <w:rPr>
+          <w:b/>
+          <w:bCs/>
+        </w:rPr>
+        <w:t>Year</w:t>
+      </w:r>
+      <w:r>
+        <w:t>: Junior</w:t>
+      </w:r>
+    </w:p>
+    <w:p>
+      <w:pPr>
+        <w:pStyle w:val="BodyText"/>
+      </w:pPr>
+      <w:r>
+        <w:rPr>
+          <w:b/>
+          <w:bCs/>
+        </w:rPr>
+        <w:t>Relevant Courses</w:t>
+      </w:r>
+      <w:r>
+        <w:t>: EECS 168, 268, 368</w:t>
+      </w:r>
+    </w:p>
+    <w:p>
+      <w:pPr>
+        <w:pStyle w:val="BodyText"/>
+      </w:pPr>
+      <w:r>
+        <w:rPr>
+          <w:b/>
+          <w:bCs/>
+        </w:rPr>
+        <w:t>Proficient Programming Languages</w:t>
+      </w:r>
+      <w:r>
+        <w:t>: C++, JavaScript, Java, and HTML</w:t>
+      </w:r>
+    </w:p>
+    <w:p>
+      <w:pPr>
+        <w:pStyle w:val="BodyText"/>
+      </w:pPr>
+      <w:r>
+        <w:rPr>
+          <w:b/>
+          <w:bCs/>
+        </w:rPr>
+        <w:t>Hobbies</w:t>
+      </w:r>
+      <w:r>
+        <w:t>: Watching and playing sports</w:t>
+      </w:r>
+    </w:p>
+    <w:p>
+      <w:pPr>
+        <w:pStyle w:val="BodyText"/>
+      </w:pPr>
+    </w:p>
+    <w:p>
+      <w:pPr>
+        <w:pStyle w:val="BodyText"/>
+      </w:pPr>
+      <w:r>
         <w:t>Name</w:t>
       </w:r>
       <w:r>
-        <w:t>: Grant Jones</w:t>
+        <w:t>: Joe Murray</w:t>
       </w:r>
     </w:p>
     <w:p>
@@ -659,7 +794,7 @@
         <w:t>Number</w:t>
       </w:r>
       <w:r>
-        <w:t>: (913)645-4050</w:t>
+        <w:t>: 913-269-0760</w:t>
       </w:r>
     </w:p>
     <w:p>
@@ -674,22 +809,62 @@
         <w:t>Email</w:t>
       </w:r>
       <w:r>
-        <w:t>: g641j712@ku.edu</w:t>
-      </w:r>
-    </w:p>
-    <w:p>
-      <w:pPr>
-        <w:pStyle w:val="BodyText"/>
-      </w:pPr>
-      <w:r>
-        <w:rPr>
-          <w:b/>
-          <w:bCs/>
-        </w:rPr>
-        <w:t>Available times for team meetings</w:t>
-      </w:r>
-      <w:r>
-        <w:t>: MWF 8am-1pm, TR 8am-2:30pm</w:t>
+        <w:t>: j604m256@ku.edu</w:t>
+      </w:r>
+    </w:p>
+    <w:p>
+      <w:pPr>
+        <w:pStyle w:val="BodyText"/>
+      </w:pPr>
+      <w:r>
+        <w:rPr>
+          <w:b/>
+          <w:bCs/>
+        </w:rPr>
+        <w:t>Available</w:t>
+      </w:r>
+      <w:r>
+        <w:t xml:space="preserve"> </w:t>
+      </w:r>
+      <w:r>
+        <w:rPr>
+          <w:b/>
+          <w:bCs/>
+        </w:rPr>
+        <w:t>times</w:t>
+      </w:r>
+      <w:r>
+        <w:t xml:space="preserve"> </w:t>
+      </w:r>
+      <w:r>
+        <w:rPr>
+          <w:b/>
+          <w:bCs/>
+        </w:rPr>
+        <w:t>for</w:t>
+      </w:r>
+      <w:r>
+        <w:t xml:space="preserve"> </w:t>
+      </w:r>
+      <w:r>
+        <w:rPr>
+          <w:b/>
+          <w:bCs/>
+        </w:rPr>
+        <w:t>team</w:t>
+      </w:r>
+      <w:r>
+        <w:t xml:space="preserve"> </w:t>
+      </w:r>
+      <w:r>
+        <w:rPr>
+          <w:b/>
+          <w:bCs/>
+        </w:rPr>
+        <w:t>meetings</w:t>
+      </w:r>
+      <w:r>
+        <w:t>: MW 11-1, TuesThur 9:30-10:30, 12-2</w:t>
       </w:r>
     </w:p>
     <w:p>
@@ -704,7 +879,7 @@
         <w:t>Major</w:t>
       </w:r>
       <w:r>
-        <w:t>: Interdisciplinary Computing with an Emphasis in Biology</w:t>
+        <w:t>: Computer Science</w:t>
       </w:r>
     </w:p>
     <w:p>
@@ -719,37 +894,67 @@
         <w:t>Year</w:t>
       </w:r>
       <w:r>
-        <w:t>: Junior</w:t>
-      </w:r>
-    </w:p>
-    <w:p>
-      <w:pPr>
-        <w:pStyle w:val="BodyText"/>
-      </w:pPr>
-      <w:r>
-        <w:rPr>
-          <w:b/>
-          <w:bCs/>
-        </w:rPr>
-        <w:t>Relevant Courses</w:t>
-      </w:r>
-      <w:r>
-        <w:t>: EECS 168, 268, 368</w:t>
-      </w:r>
-    </w:p>
-    <w:p>
-      <w:pPr>
-        <w:pStyle w:val="BodyText"/>
-      </w:pPr>
-      <w:r>
-        <w:rPr>
-          <w:b/>
-          <w:bCs/>
-        </w:rPr>
-        <w:t>Proficient Programming Languages</w:t>
-      </w:r>
-      <w:r>
-        <w:t>: C++, JavaScript, Java, and HTML</w:t>
+        <w:t xml:space="preserve">: Senior </w:t>
+      </w:r>
+    </w:p>
+    <w:p>
+      <w:pPr>
+        <w:pStyle w:val="BodyText"/>
+      </w:pPr>
+      <w:r>
+        <w:rPr>
+          <w:b/>
+          <w:bCs/>
+        </w:rPr>
+        <w:t>Relevant</w:t>
+      </w:r>
+      <w:r>
+        <w:t xml:space="preserve"> </w:t>
+      </w:r>
+      <w:r>
+        <w:rPr>
+          <w:b/>
+          <w:bCs/>
+        </w:rPr>
+        <w:t>Courses</w:t>
+      </w:r>
+      <w:r>
+        <w:t>: EECS 168,268,368,</w:t>
+      </w:r>
+    </w:p>
+    <w:p>
+      <w:pPr>
+        <w:pStyle w:val="BodyText"/>
+      </w:pPr>
+      <w:r>
+        <w:rPr>
+          <w:b/>
+          <w:bCs/>
+        </w:rPr>
+        <w:t>Proficient</w:t>
+      </w:r>
+      <w:r>
+        <w:t xml:space="preserve"> </w:t>
+      </w:r>
+      <w:r>
+        <w:rPr>
+          <w:b/>
+          <w:bCs/>
+        </w:rPr>
+        <w:t>Programming</w:t>
+      </w:r>
+      <w:r>
+        <w:t xml:space="preserve"> </w:t>
+      </w:r>
+      <w:r>
+        <w:rPr>
+          <w:b/>
+          <w:bCs/>
+        </w:rPr>
+        <w:t>Languages</w:t>
+      </w:r>
+      <w:r>
+        <w:t>: C++, javascript, python</w:t>
       </w:r>
     </w:p>
     <w:p>
@@ -764,23 +969,27 @@
         <w:t>Hobbies</w:t>
       </w:r>
       <w:r>
-        <w:t>: Watching and playing sports</w:t>
-      </w:r>
-    </w:p>
-    <w:p>
-      <w:pPr>
-        <w:pStyle w:val="BodyText"/>
-      </w:pPr>
-    </w:p>
-    <w:p>
-      <w:pPr>
-        <w:pStyle w:val="BodyText"/>
-      </w:pPr>
-      <w:r>
+        <w:t xml:space="preserve">:  Basketball, bowling, martial arts </w:t>
+      </w:r>
+    </w:p>
+    <w:p>
+      <w:pPr>
+        <w:pStyle w:val="BodyText"/>
+      </w:pPr>
+    </w:p>
+    <w:p>
+      <w:pPr>
+        <w:pStyle w:val="BodyText"/>
+      </w:pPr>
+      <w:r>
+        <w:rPr>
+          <w:b/>
+          <w:bCs/>
+        </w:rPr>
         <w:t>Name</w:t>
       </w:r>
       <w:r>
-        <w:t>: Joe Murray</w:t>
+        <w:t>: Adair Torres</w:t>
       </w:r>
     </w:p>
     <w:p>
@@ -805,7 +1014,7 @@
         <w:t>Number</w:t>
       </w:r>
       <w:r>
-        <w:t>: 913-269-0760</w:t>
+        <w:t>: (620) 640-7414</w:t>
       </w:r>
     </w:p>
     <w:p>
@@ -820,7 +1029,7 @@
         <w:t>Email</w:t>
       </w:r>
       <w:r>
-        <w:t>: j604m256@ku.edu</w:t>
+        <w:t>: adair.tor24@ku.edu</w:t>
       </w:r>
     </w:p>
     <w:p>
@@ -875,251 +1084,7 @@
         <w:t>meetings</w:t>
       </w:r>
       <w:r>
-        <w:t xml:space="preserve">: MW 11-1, </w:t>
-      </w:r>
-      <w:proofErr w:type="spellStart"/>
-      <w:r>
-        <w:t>TuesThur</w:t>
-      </w:r>
-      <w:proofErr w:type="spellEnd"/>
-      <w:r>
-        <w:t xml:space="preserve"> 9:30-10:30, 12-2</w:t>
-      </w:r>
-    </w:p>
-    <w:p>
-      <w:pPr>
-        <w:pStyle w:val="BodyText"/>
-      </w:pPr>
-      <w:r>
-        <w:rPr>
-          <w:b/>
-          <w:bCs/>
-        </w:rPr>
-        <w:t>Major</w:t>
-      </w:r>
-      <w:r>
-        <w:t>: Computer Science</w:t>
-      </w:r>
-    </w:p>
-    <w:p>
-      <w:pPr>
-        <w:pStyle w:val="BodyText"/>
-      </w:pPr>
-      <w:r>
-        <w:rPr>
-          <w:b/>
-          <w:bCs/>
-        </w:rPr>
-        <w:t>Year</w:t>
-      </w:r>
-      <w:r>
-        <w:t xml:space="preserve">: Senior </w:t>
-      </w:r>
-    </w:p>
-    <w:p>
-      <w:pPr>
-        <w:pStyle w:val="BodyText"/>
-      </w:pPr>
-      <w:r>
-        <w:rPr>
-          <w:b/>
-          <w:bCs/>
-        </w:rPr>
-        <w:t>Relevant</w:t>
-      </w:r>
-      <w:r>
-        <w:t xml:space="preserve"> </w:t>
-      </w:r>
-      <w:r>
-        <w:rPr>
-          <w:b/>
-          <w:bCs/>
-        </w:rPr>
-        <w:t>Courses</w:t>
-      </w:r>
-      <w:r>
-        <w:t>: EECS 168,268,368,</w:t>
-      </w:r>
-    </w:p>
-    <w:p>
-      <w:pPr>
-        <w:pStyle w:val="BodyText"/>
-      </w:pPr>
-      <w:r>
-        <w:rPr>
-          <w:b/>
-          <w:bCs/>
-        </w:rPr>
-        <w:t>Proficient</w:t>
-      </w:r>
-      <w:r>
-        <w:t xml:space="preserve"> </w:t>
-      </w:r>
-      <w:r>
-        <w:rPr>
-          <w:b/>
-          <w:bCs/>
-        </w:rPr>
-        <w:t>Programming</w:t>
-      </w:r>
-      <w:r>
-        <w:t xml:space="preserve"> </w:t>
-      </w:r>
-      <w:r>
-        <w:rPr>
-          <w:b/>
-          <w:bCs/>
-        </w:rPr>
-        <w:t>Languages</w:t>
-      </w:r>
-      <w:r>
-        <w:t xml:space="preserve">: C++, </w:t>
-      </w:r>
-      <w:proofErr w:type="spellStart"/>
-      <w:r>
-        <w:t>javascript</w:t>
-      </w:r>
-      <w:proofErr w:type="spellEnd"/>
-      <w:r>
-        <w:t>, python</w:t>
-      </w:r>
-    </w:p>
-    <w:p>
-      <w:pPr>
-        <w:pStyle w:val="BodyText"/>
-      </w:pPr>
-      <w:r>
-        <w:rPr>
-          <w:b/>
-          <w:bCs/>
-        </w:rPr>
-        <w:t>Hobbies</w:t>
-      </w:r>
-      <w:r>
-        <w:t xml:space="preserve">:  Basketball, bowling, martial arts </w:t>
-      </w:r>
-    </w:p>
-    <w:p>
-      <w:pPr>
-        <w:pStyle w:val="BodyText"/>
-      </w:pPr>
-    </w:p>
-    <w:p>
-      <w:pPr>
-        <w:pStyle w:val="BodyText"/>
-      </w:pPr>
-      <w:r>
-        <w:rPr>
-          <w:b/>
-          <w:bCs/>
-        </w:rPr>
-        <w:t>Name</w:t>
-      </w:r>
-      <w:r>
-        <w:t>: Adair Torres</w:t>
-      </w:r>
-    </w:p>
-    <w:p>
-      <w:pPr>
-        <w:pStyle w:val="BodyText"/>
-      </w:pPr>
-      <w:r>
-        <w:rPr>
-          <w:b/>
-          <w:bCs/>
-        </w:rPr>
-        <w:t>Phone</w:t>
-      </w:r>
-      <w:r>
-        <w:t xml:space="preserve"> </w:t>
-      </w:r>
-      <w:r>
-        <w:rPr>
-          <w:b/>
-          <w:bCs/>
-        </w:rPr>
-        <w:t>Number</w:t>
-      </w:r>
-      <w:r>
-        <w:t>: (620) 640-7414</w:t>
-      </w:r>
-    </w:p>
-    <w:p>
-      <w:pPr>
-        <w:pStyle w:val="BodyText"/>
-      </w:pPr>
-      <w:r>
-        <w:rPr>
-          <w:b/>
-          <w:bCs/>
-        </w:rPr>
-        <w:t>Email</w:t>
-      </w:r>
-      <w:r>
-        <w:t>: adair.tor24@ku.edu</w:t>
-      </w:r>
-    </w:p>
-    <w:p>
-      <w:pPr>
-        <w:pStyle w:val="BodyText"/>
-      </w:pPr>
-      <w:r>
-        <w:rPr>
-          <w:b/>
-          <w:bCs/>
-        </w:rPr>
-        <w:t>Available</w:t>
-      </w:r>
-      <w:r>
-        <w:t xml:space="preserve"> </w:t>
-      </w:r>
-      <w:r>
-        <w:rPr>
-          <w:b/>
-          <w:bCs/>
-        </w:rPr>
-        <w:t>times</w:t>
-      </w:r>
-      <w:r>
-        <w:t xml:space="preserve"> </w:t>
-      </w:r>
-      <w:r>
-        <w:rPr>
-          <w:b/>
-          <w:bCs/>
-        </w:rPr>
-        <w:t>for</w:t>
-      </w:r>
-      <w:r>
-        <w:t xml:space="preserve"> </w:t>
-      </w:r>
-      <w:r>
-        <w:rPr>
-          <w:b/>
-          <w:bCs/>
-        </w:rPr>
-        <w:t>team</w:t>
-      </w:r>
-      <w:r>
-        <w:t xml:space="preserve"> </w:t>
-      </w:r>
-      <w:r>
-        <w:rPr>
-          <w:b/>
-          <w:bCs/>
-        </w:rPr>
-        <w:t>meetings</w:t>
-      </w:r>
-      <w:r>
-        <w:t xml:space="preserve">: M: 10am-10pm, </w:t>
-      </w:r>
-      <w:proofErr w:type="spellStart"/>
-      <w:r>
-        <w:t>TuTh</w:t>
-      </w:r>
-      <w:proofErr w:type="spellEnd"/>
-      <w:r>
-        <w:t xml:space="preserve">: 4pm-10pm, W: 4pm-10pm, F: 6pm-10pm  </w:t>
+        <w:t xml:space="preserve">: M: 10am-10pm, TuTh: 4pm-10pm, W: 4pm-10pm, F: 6pm-10pm  </w:t>
       </w:r>
     </w:p>
     <w:p>
@@ -1565,15 +1530,7 @@
         <w:t>meetings</w:t>
       </w:r>
       <w:r>
-        <w:t>: M/F 8am-9am, 4pm-10pm | Tu/Th 8am-10am, 4pm-10pm | W 8am-9am, 12pm-10pm | Sa/</w:t>
-      </w:r>
-      <w:proofErr w:type="spellStart"/>
-      <w:r>
-        <w:t>Su</w:t>
-      </w:r>
-      <w:proofErr w:type="spellEnd"/>
-      <w:r>
-        <w:t xml:space="preserve"> 8am-10pm</w:t>
+        <w:t>: M/F 8am-9am, 4pm-10pm | Tu/Th 8am-10am, 4pm-10pm | W 8am-9am, 12pm-10pm | Sa/Su 8am-10pm</w:t>
       </w:r>
     </w:p>
     <w:p>
@@ -1678,15 +1635,7 @@
         <w:t>Hobbies</w:t>
       </w:r>
       <w:r>
-        <w:t xml:space="preserve">: </w:t>
-      </w:r>
-      <w:proofErr w:type="spellStart"/>
-      <w:r>
-        <w:t>Youtube</w:t>
-      </w:r>
-      <w:proofErr w:type="spellEnd"/>
-      <w:r>
-        <w:t>, video games</w:t>
+        <w:t>: Youtube, video games</w:t>
       </w:r>
     </w:p>
     <w:p>
@@ -1706,15 +1655,7 @@
         <w:t>Name</w:t>
       </w:r>
       <w:r>
-        <w:t xml:space="preserve">: </w:t>
-      </w:r>
-      <w:proofErr w:type="spellStart"/>
-      <w:r>
-        <w:t>Chinh</w:t>
-      </w:r>
-      <w:proofErr w:type="spellEnd"/>
-      <w:r>
-        <w:t xml:space="preserve"> Nguyen</w:t>
+        <w:t>: Chinh Nguyen</w:t>
       </w:r>
     </w:p>
     <w:p>
@@ -1738,13 +1679,8 @@
         </w:rPr>
         <w:t>Number</w:t>
       </w:r>
-      <w:proofErr w:type="gramStart"/>
-      <w:r>
-        <w:t>:  (</w:t>
-      </w:r>
-      <w:proofErr w:type="gramEnd"/>
-      <w:r>
-        <w:t>620) 277-6337</w:t>
+      <w:r>
+        <w:t>:  (620) 277-6337</w:t>
       </w:r>
     </w:p>
     <w:p>
@@ -1919,15 +1855,7 @@
         <w:t>Hobbies</w:t>
       </w:r>
       <w:r>
-        <w:t xml:space="preserve">: Video games, </w:t>
-      </w:r>
-      <w:proofErr w:type="gramStart"/>
-      <w:r>
-        <w:t>weight lifting</w:t>
-      </w:r>
-      <w:proofErr w:type="gramEnd"/>
-      <w:r>
-        <w:t>, art, music</w:t>
+        <w:t>: Video games, weight lifting, art, music</w:t>
       </w:r>
     </w:p>
     <w:p>
@@ -2003,15 +1931,7 @@
         <w:t>Name</w:t>
       </w:r>
       <w:r>
-        <w:t xml:space="preserve">: </w:t>
-      </w:r>
-      <w:proofErr w:type="spellStart"/>
-      <w:r>
-        <w:t>Chinh</w:t>
-      </w:r>
-      <w:proofErr w:type="spellEnd"/>
-      <w:r>
-        <w:t xml:space="preserve"> Nguyen</w:t>
+        <w:t>: Chinh Nguyen</w:t>
       </w:r>
     </w:p>
     <w:p>
@@ -2445,21 +2365,7 @@
               <w:rPr>
                 <w:color w:val="000000"/>
               </w:rPr>
-              <w:t xml:space="preserve">Adair, Jack, Rylan, </w:t>
-            </w:r>
-            <w:proofErr w:type="spellStart"/>
-            <w:r>
-              <w:rPr>
-                <w:color w:val="000000"/>
-              </w:rPr>
-              <w:t>Chinh</w:t>
-            </w:r>
-            <w:proofErr w:type="spellEnd"/>
-            <w:r>
-              <w:rPr>
-                <w:color w:val="000000"/>
-              </w:rPr>
-              <w:t>, and Grant</w:t>
+              <w:t>Adair, Jack, Rylan, Chinh, and Grant</w:t>
             </w:r>
           </w:p>
         </w:tc>
@@ -2543,21 +2449,7 @@
               <w:rPr>
                 <w:color w:val="000000"/>
               </w:rPr>
-              <w:t xml:space="preserve">Jack, Rylan, </w:t>
-            </w:r>
-            <w:proofErr w:type="spellStart"/>
-            <w:r>
-              <w:rPr>
-                <w:color w:val="000000"/>
-              </w:rPr>
-              <w:t>Chinh</w:t>
-            </w:r>
-            <w:proofErr w:type="spellEnd"/>
-            <w:r>
-              <w:rPr>
-                <w:color w:val="000000"/>
-              </w:rPr>
-              <w:t>, Joe, Adair, and Grant</w:t>
+              <w:t>Jack, Rylan, Chinh, Joe, Adair, and Grant</w:t>
             </w:r>
           </w:p>
         </w:tc>
@@ -2725,16 +2617,8 @@
               <w:rPr>
                 <w:color w:val="000000"/>
               </w:rPr>
-              <w:t xml:space="preserve">Adair, Jack, Rylan, </w:t>
-            </w:r>
-            <w:proofErr w:type="spellStart"/>
-            <w:r>
-              <w:rPr>
-                <w:color w:val="000000"/>
-              </w:rPr>
-              <w:t>Chinh</w:t>
-            </w:r>
-            <w:proofErr w:type="spellEnd"/>
+              <w:t>Adair, Jack, Rylan, Chinh</w:t>
+            </w:r>
           </w:p>
         </w:tc>
       </w:tr>
@@ -2817,21 +2701,7 @@
               <w:rPr>
                 <w:color w:val="000000"/>
               </w:rPr>
-              <w:t xml:space="preserve">Adair, Jack, </w:t>
-            </w:r>
-            <w:proofErr w:type="spellStart"/>
-            <w:r>
-              <w:rPr>
-                <w:color w:val="000000"/>
-              </w:rPr>
-              <w:t>Chinh</w:t>
-            </w:r>
-            <w:proofErr w:type="spellEnd"/>
-            <w:r>
-              <w:rPr>
-                <w:color w:val="000000"/>
-              </w:rPr>
-              <w:t>, Rylan, and Grant</w:t>
+              <w:t>Adair, Jack, Chinh, Rylan, and Grant</w:t>
             </w:r>
           </w:p>
         </w:tc>
@@ -2915,21 +2785,7 @@
               <w:rPr>
                 <w:color w:val="000000"/>
               </w:rPr>
-              <w:t xml:space="preserve">Adair, Jack, Rylan, </w:t>
-            </w:r>
-            <w:proofErr w:type="spellStart"/>
-            <w:r>
-              <w:rPr>
-                <w:color w:val="000000"/>
-              </w:rPr>
-              <w:t>Chinh</w:t>
-            </w:r>
-            <w:proofErr w:type="spellEnd"/>
-            <w:r>
-              <w:rPr>
-                <w:color w:val="000000"/>
-              </w:rPr>
-              <w:t>, and Grant</w:t>
+              <w:t>Adair, Jack, Rylan, Chinh, and Grant</w:t>
             </w:r>
           </w:p>
         </w:tc>
@@ -3129,21 +2985,105 @@
               <w:rPr>
                 <w:color w:val="000000"/>
               </w:rPr>
-              <w:t xml:space="preserve">Adair, Jack, </w:t>
-            </w:r>
-            <w:proofErr w:type="spellStart"/>
-            <w:r>
+              <w:t>Adair, Jack, Chinh, Rylan, and Grant</w:t>
+            </w:r>
+          </w:p>
+        </w:tc>
+      </w:tr>
+      <w:tr>
+        <w:tc>
+          <w:tcPr>
+            <w:tcW w:w="2337" w:type="dxa"/>
+            <w:tcBorders>
+              <w:top w:val="single" w:sz="6" w:space="0" w:color="000000"/>
+              <w:left w:val="single" w:sz="6" w:space="0" w:color="000000"/>
+              <w:bottom w:val="single" w:sz="6" w:space="0" w:color="000000"/>
+              <w:right w:val="single" w:sz="6" w:space="0" w:color="000000"/>
+            </w:tcBorders>
+          </w:tcPr>
+          <w:p>
+            <w:pPr>
               <w:rPr>
                 <w:color w:val="000000"/>
               </w:rPr>
-              <w:t>Chinh</w:t>
-            </w:r>
-            <w:proofErr w:type="spellEnd"/>
+            </w:pPr>
             <w:r>
               <w:rPr>
                 <w:color w:val="000000"/>
               </w:rPr>
-              <w:t>, Rylan, and Grant</w:t>
+              <w:t>10/11/22</w:t>
+            </w:r>
+          </w:p>
+        </w:tc>
+        <w:tc>
+          <w:tcPr>
+            <w:tcW w:w="2337" w:type="dxa"/>
+            <w:tcBorders>
+              <w:top w:val="single" w:sz="6" w:space="0" w:color="000000"/>
+              <w:left w:val="single" w:sz="6" w:space="0" w:color="000000"/>
+              <w:bottom w:val="single" w:sz="6" w:space="0" w:color="000000"/>
+              <w:right w:val="single" w:sz="6" w:space="0" w:color="000000"/>
+            </w:tcBorders>
+          </w:tcPr>
+          <w:p>
+            <w:pPr>
+              <w:rPr>
+                <w:color w:val="000000"/>
+              </w:rPr>
+            </w:pPr>
+            <w:r>
+              <w:rPr>
+                <w:color w:val="000000"/>
+              </w:rPr>
+              <w:t>30 minutes</w:t>
+            </w:r>
+          </w:p>
+        </w:tc>
+        <w:tc>
+          <w:tcPr>
+            <w:tcW w:w="2338" w:type="dxa"/>
+            <w:tcBorders>
+              <w:top w:val="single" w:sz="6" w:space="0" w:color="000000"/>
+              <w:left w:val="single" w:sz="6" w:space="0" w:color="000000"/>
+              <w:bottom w:val="single" w:sz="6" w:space="0" w:color="000000"/>
+              <w:right w:val="single" w:sz="6" w:space="0" w:color="000000"/>
+            </w:tcBorders>
+          </w:tcPr>
+          <w:p>
+            <w:pPr>
+              <w:rPr>
+                <w:color w:val="000000"/>
+              </w:rPr>
+            </w:pPr>
+            <w:r>
+              <w:rPr>
+                <w:color w:val="000000"/>
+              </w:rPr>
+              <w:t>Discussed finalization of Iteration 1, and organized workload to begin Iteration 2.</w:t>
+            </w:r>
+          </w:p>
+        </w:tc>
+        <w:tc>
+          <w:tcPr>
+            <w:tcW w:w="2338" w:type="dxa"/>
+            <w:tcBorders>
+              <w:top w:val="single" w:sz="6" w:space="0" w:color="000000"/>
+              <w:left w:val="single" w:sz="6" w:space="0" w:color="000000"/>
+              <w:bottom w:val="single" w:sz="6" w:space="0" w:color="000000"/>
+              <w:right w:val="single" w:sz="6" w:space="0" w:color="000000"/>
+            </w:tcBorders>
+          </w:tcPr>
+          <w:p>
+            <w:pPr>
+              <w:rPr>
+                <w:color w:val="000000"/>
+              </w:rPr>
+            </w:pPr>
+            <w:r>
+              <w:rPr>
+                <w:color w:val="000000"/>
+              </w:rPr>
+              <w:t>Adair, Jack, Rylan, and Grant</w:t>
             </w:r>
           </w:p>
         </w:tc>
@@ -3152,10 +3092,10 @@
     <w:p/>
     <w:p/>
     <w:sectPr>
-      <w:headerReference w:type="default" r:id="rId9"/>
-      <w:footerReference w:type="default" r:id="rId10"/>
-      <w:headerReference w:type="first" r:id="rId11"/>
-      <w:footerReference w:type="first" r:id="rId12"/>
+      <w:headerReference w:type="default" r:id="rId13"/>
+      <w:footerReference w:type="default" r:id="rId14"/>
+      <w:headerReference w:type="first" r:id="rId15"/>
+      <w:footerReference w:type="first" r:id="rId16"/>
       <w:pgSz w:w="12240" w:h="15840" w:code="1"/>
       <w:pgMar w:top="1440" w:right="1440" w:bottom="1440" w:left="1440" w:header="720" w:footer="720" w:gutter="0"/>
       <w:cols w:space="720"/>
@@ -3228,6 +3168,26 @@
 </file>
 
 <file path=word/footer2.xml><?xml version="1.0" encoding="utf-8"?>
+<w:ftr xmlns:wpc="http://schemas.microsoft.com/office/word/2010/wordprocessingCanvas" xmlns:cx="http://schemas.microsoft.com/office/drawing/2014/chartex" xmlns:cx1="http://schemas.microsoft.com/office/drawing/2015/9/8/chartex" xmlns:cx2="http://schemas.microsoft.com/office/drawing/2015/10/21/chartex" xmlns:cx3="http://schemas.microsoft.com/office/drawing/2016/5/9/chartex" xmlns:cx4="http://schemas.microsoft.com/office/drawing/2016/5/10/chartex" xmlns:cx5="http://schemas.microsoft.com/office/drawing/2016/5/11/chartex" xmlns:cx6="http://schemas.microsoft.com/office/drawing/2016/5/12/chartex" xmlns:cx7="http://schemas.microsoft.com/office/drawing/2016/5/13/chartex" xmlns:cx8="http://schemas.microsoft.com/office/drawing/2016/5/14/chartex" xmlns:mc="http://schemas.openxmlformats.org/markup-compatibility/2006" xmlns:aink="http://schemas.microsoft.com/office/drawing/2016/ink" xmlns:am3d="http://schemas.microsoft.com/office/drawing/2017/model3d" xmlns:o="urn:schemas-microsoft-com:office:office" xmlns:oel="http://schemas.microsoft.com/office/2019/extlst" xmlns:r="http://schemas.openxmlformats.org/officeDocument/2006/relationships" xmlns:m="http://schemas.openxmlformats.org/officeDocument/2006/math" xmlns:v="urn:schemas-microsoft-com:vml" xmlns:wp14="http://schemas.microsoft.com/office/word/2010/wordprocessingDrawing" xmlns:wp="http://schemas.openxmlformats.org/drawingml/2006/wordprocessingDrawing" xmlns:w10="urn:schemas-microsoft-com:office:word" xmlns:w="http://schemas.openxmlformats.org/wordprocessingml/2006/main" xmlns:w14="http://schemas.microsoft.com/office/word/2010/wordml" xmlns:w15="http://schemas.microsoft.com/office/word/2012/wordml" xmlns:w16cex="http://schemas.microsoft.com/office/word/2018/wordml/cex" xmlns:w16cid="http://schemas.microsoft.com/office/word/2016/wordml/cid" xmlns:w16="http://schemas.microsoft.com/office/word/2018/wordml" xmlns:w16sdtdh="http://schemas.microsoft.com/office/word/2020/wordml/sdtdatahash" xmlns:w16se="http://schemas.microsoft.com/office/word/2015/wordml/symex" xmlns:wpg="http://schemas.microsoft.com/office/word/2010/wordprocessingGroup" xmlns:wpi="http://schemas.microsoft.com/office/word/2010/wordprocessingInk" xmlns:wne="http://schemas.microsoft.com/office/word/2006/wordml" xmlns:wps="http://schemas.microsoft.com/office/word/2010/wordprocessingShape" mc:Ignorable="w14 w15 w16se w16cid w16 w16cex w16sdtdh wp14">
+  <w:p>
+    <w:pPr>
+      <w:pStyle w:val="Footer"/>
+    </w:pPr>
+  </w:p>
+</w:ftr>
+</file>
+
+<file path=word/footer3.xml><?xml version="1.0" encoding="utf-8"?>
+<w:ftr xmlns:wpc="http://schemas.microsoft.com/office/word/2010/wordprocessingCanvas" xmlns:cx="http://schemas.microsoft.com/office/drawing/2014/chartex" xmlns:cx1="http://schemas.microsoft.com/office/drawing/2015/9/8/chartex" xmlns:cx2="http://schemas.microsoft.com/office/drawing/2015/10/21/chartex" xmlns:cx3="http://schemas.microsoft.com/office/drawing/2016/5/9/chartex" xmlns:cx4="http://schemas.microsoft.com/office/drawing/2016/5/10/chartex" xmlns:cx5="http://schemas.microsoft.com/office/drawing/2016/5/11/chartex" xmlns:cx6="http://schemas.microsoft.com/office/drawing/2016/5/12/chartex" xmlns:cx7="http://schemas.microsoft.com/office/drawing/2016/5/13/chartex" xmlns:cx8="http://schemas.microsoft.com/office/drawing/2016/5/14/chartex" xmlns:mc="http://schemas.openxmlformats.org/markup-compatibility/2006" xmlns:aink="http://schemas.microsoft.com/office/drawing/2016/ink" xmlns:am3d="http://schemas.microsoft.com/office/drawing/2017/model3d" xmlns:o="urn:schemas-microsoft-com:office:office" xmlns:oel="http://schemas.microsoft.com/office/2019/extlst" xmlns:r="http://schemas.openxmlformats.org/officeDocument/2006/relationships" xmlns:m="http://schemas.openxmlformats.org/officeDocument/2006/math" xmlns:v="urn:schemas-microsoft-com:vml" xmlns:wp14="http://schemas.microsoft.com/office/word/2010/wordprocessingDrawing" xmlns:wp="http://schemas.openxmlformats.org/drawingml/2006/wordprocessingDrawing" xmlns:w10="urn:schemas-microsoft-com:office:word" xmlns:w="http://schemas.openxmlformats.org/wordprocessingml/2006/main" xmlns:w14="http://schemas.microsoft.com/office/word/2010/wordml" xmlns:w15="http://schemas.microsoft.com/office/word/2012/wordml" xmlns:w16cex="http://schemas.microsoft.com/office/word/2018/wordml/cex" xmlns:w16cid="http://schemas.microsoft.com/office/word/2016/wordml/cid" xmlns:w16="http://schemas.microsoft.com/office/word/2018/wordml" xmlns:w16sdtdh="http://schemas.microsoft.com/office/word/2020/wordml/sdtdatahash" xmlns:w16se="http://schemas.microsoft.com/office/word/2015/wordml/symex" xmlns:wpg="http://schemas.microsoft.com/office/word/2010/wordprocessingGroup" xmlns:wpi="http://schemas.microsoft.com/office/word/2010/wordprocessingInk" xmlns:wne="http://schemas.microsoft.com/office/word/2006/wordml" xmlns:wps="http://schemas.microsoft.com/office/word/2010/wordprocessingShape" mc:Ignorable="w14 w15 w16se w16cid w16 w16cex w16sdtdh wp14">
+  <w:p>
+    <w:pPr>
+      <w:pStyle w:val="Footer"/>
+    </w:pPr>
+  </w:p>
+</w:ftr>
+</file>
+
+<file path=word/footer4.xml><?xml version="1.0" encoding="utf-8"?>
 <w:ftr xmlns:wpc="http://schemas.microsoft.com/office/word/2010/wordprocessingCanvas" xmlns:cx="http://schemas.microsoft.com/office/drawing/2014/chartex" xmlns:cx1="http://schemas.microsoft.com/office/drawing/2015/9/8/chartex" xmlns:cx2="http://schemas.microsoft.com/office/drawing/2015/10/21/chartex" xmlns:cx3="http://schemas.microsoft.com/office/drawing/2016/5/9/chartex" xmlns:cx4="http://schemas.microsoft.com/office/drawing/2016/5/10/chartex" xmlns:cx5="http://schemas.microsoft.com/office/drawing/2016/5/11/chartex" xmlns:cx6="http://schemas.microsoft.com/office/drawing/2016/5/12/chartex" xmlns:cx7="http://schemas.microsoft.com/office/drawing/2016/5/13/chartex" xmlns:cx8="http://schemas.microsoft.com/office/drawing/2016/5/14/chartex" xmlns:mc="http://schemas.openxmlformats.org/markup-compatibility/2006" xmlns:aink="http://schemas.microsoft.com/office/drawing/2016/ink" xmlns:am3d="http://schemas.microsoft.com/office/drawing/2017/model3d" xmlns:o="urn:schemas-microsoft-com:office:office" xmlns:oel="http://schemas.microsoft.com/office/2019/extlst" xmlns:r="http://schemas.openxmlformats.org/officeDocument/2006/relationships" xmlns:m="http://schemas.openxmlformats.org/officeDocument/2006/math" xmlns:v="urn:schemas-microsoft-com:vml" xmlns:wp14="http://schemas.microsoft.com/office/word/2010/wordprocessingDrawing" xmlns:wp="http://schemas.openxmlformats.org/drawingml/2006/wordprocessingDrawing" xmlns:w10="urn:schemas-microsoft-com:office:word" xmlns:w="http://schemas.openxmlformats.org/wordprocessingml/2006/main" xmlns:w14="http://schemas.microsoft.com/office/word/2010/wordml" xmlns:w15="http://schemas.microsoft.com/office/word/2012/wordml" xmlns:w16cex="http://schemas.microsoft.com/office/word/2018/wordml/cex" xmlns:w16cid="http://schemas.microsoft.com/office/word/2016/wordml/cid" xmlns:w16="http://schemas.microsoft.com/office/word/2018/wordml" xmlns:w16sdtdh="http://schemas.microsoft.com/office/word/2020/wordml/sdtdatahash" xmlns:w16se="http://schemas.microsoft.com/office/word/2015/wordml/symex" xmlns:wpg="http://schemas.microsoft.com/office/word/2010/wordprocessingGroup" xmlns:wpi="http://schemas.microsoft.com/office/word/2010/wordprocessingInk" xmlns:wne="http://schemas.microsoft.com/office/word/2006/wordml" xmlns:wps="http://schemas.microsoft.com/office/word/2010/wordprocessingShape" mc:Ignorable="w14 w15 w16se w16cid w16 w16cex w16sdtdh wp14">
   <w:tbl>
     <w:tblPr>
@@ -3373,7 +3333,7 @@
 </w:ftr>
 </file>
 
-<file path=word/footer3.xml><?xml version="1.0" encoding="utf-8"?>
+<file path=word/footer5.xml><?xml version="1.0" encoding="utf-8"?>
 <w:ftr xmlns:wpc="http://schemas.microsoft.com/office/word/2010/wordprocessingCanvas" xmlns:cx="http://schemas.microsoft.com/office/drawing/2014/chartex" xmlns:cx1="http://schemas.microsoft.com/office/drawing/2015/9/8/chartex" xmlns:cx2="http://schemas.microsoft.com/office/drawing/2015/10/21/chartex" xmlns:cx3="http://schemas.microsoft.com/office/drawing/2016/5/9/chartex" xmlns:cx4="http://schemas.microsoft.com/office/drawing/2016/5/10/chartex" xmlns:cx5="http://schemas.microsoft.com/office/drawing/2016/5/11/chartex" xmlns:cx6="http://schemas.microsoft.com/office/drawing/2016/5/12/chartex" xmlns:cx7="http://schemas.microsoft.com/office/drawing/2016/5/13/chartex" xmlns:cx8="http://schemas.microsoft.com/office/drawing/2016/5/14/chartex" xmlns:mc="http://schemas.openxmlformats.org/markup-compatibility/2006" xmlns:aink="http://schemas.microsoft.com/office/drawing/2016/ink" xmlns:am3d="http://schemas.microsoft.com/office/drawing/2017/model3d" xmlns:o="urn:schemas-microsoft-com:office:office" xmlns:oel="http://schemas.microsoft.com/office/2019/extlst" xmlns:r="http://schemas.openxmlformats.org/officeDocument/2006/relationships" xmlns:m="http://schemas.openxmlformats.org/officeDocument/2006/math" xmlns:v="urn:schemas-microsoft-com:vml" xmlns:wp14="http://schemas.microsoft.com/office/word/2010/wordprocessingDrawing" xmlns:wp="http://schemas.openxmlformats.org/drawingml/2006/wordprocessingDrawing" xmlns:w10="urn:schemas-microsoft-com:office:word" xmlns:w="http://schemas.openxmlformats.org/wordprocessingml/2006/main" xmlns:w14="http://schemas.microsoft.com/office/word/2010/wordml" xmlns:w15="http://schemas.microsoft.com/office/word/2012/wordml" xmlns:w16cex="http://schemas.microsoft.com/office/word/2018/wordml/cex" xmlns:w16cid="http://schemas.microsoft.com/office/word/2016/wordml/cid" xmlns:w16="http://schemas.microsoft.com/office/word/2018/wordml" xmlns:w16sdtdh="http://schemas.microsoft.com/office/word/2020/wordml/sdtdatahash" xmlns:w16se="http://schemas.microsoft.com/office/word/2015/wordml/symex" xmlns:wpg="http://schemas.microsoft.com/office/word/2010/wordprocessingGroup" xmlns:wpi="http://schemas.microsoft.com/office/word/2010/wordprocessingInk" xmlns:wne="http://schemas.microsoft.com/office/word/2006/wordml" xmlns:wps="http://schemas.microsoft.com/office/word/2010/wordprocessingShape" mc:Ignorable="w14 w15 w16se w16cid w16 w16cex w16sdtdh wp14">
   <w:p>
     <w:pPr>
@@ -3409,6 +3369,16 @@
 </file>
 
 <file path=word/header1.xml><?xml version="1.0" encoding="utf-8"?>
+<w:hdr xmlns:wpc="http://schemas.microsoft.com/office/word/2010/wordprocessingCanvas" xmlns:cx="http://schemas.microsoft.com/office/drawing/2014/chartex" xmlns:cx1="http://schemas.microsoft.com/office/drawing/2015/9/8/chartex" xmlns:cx2="http://schemas.microsoft.com/office/drawing/2015/10/21/chartex" xmlns:cx3="http://schemas.microsoft.com/office/drawing/2016/5/9/chartex" xmlns:cx4="http://schemas.microsoft.com/office/drawing/2016/5/10/chartex" xmlns:cx5="http://schemas.microsoft.com/office/drawing/2016/5/11/chartex" xmlns:cx6="http://schemas.microsoft.com/office/drawing/2016/5/12/chartex" xmlns:cx7="http://schemas.microsoft.com/office/drawing/2016/5/13/chartex" xmlns:cx8="http://schemas.microsoft.com/office/drawing/2016/5/14/chartex" xmlns:mc="http://schemas.openxmlformats.org/markup-compatibility/2006" xmlns:aink="http://schemas.microsoft.com/office/drawing/2016/ink" xmlns:am3d="http://schemas.microsoft.com/office/drawing/2017/model3d" xmlns:o="urn:schemas-microsoft-com:office:office" xmlns:oel="http://schemas.microsoft.com/office/2019/extlst" xmlns:r="http://schemas.openxmlformats.org/officeDocument/2006/relationships" xmlns:m="http://schemas.openxmlformats.org/officeDocument/2006/math" xmlns:v="urn:schemas-microsoft-com:vml" xmlns:wp14="http://schemas.microsoft.com/office/word/2010/wordprocessingDrawing" xmlns:wp="http://schemas.openxmlformats.org/drawingml/2006/wordprocessingDrawing" xmlns:w10="urn:schemas-microsoft-com:office:word" xmlns:w="http://schemas.openxmlformats.org/wordprocessingml/2006/main" xmlns:w14="http://schemas.microsoft.com/office/word/2010/wordml" xmlns:w15="http://schemas.microsoft.com/office/word/2012/wordml" xmlns:w16cex="http://schemas.microsoft.com/office/word/2018/wordml/cex" xmlns:w16cid="http://schemas.microsoft.com/office/word/2016/wordml/cid" xmlns:w16="http://schemas.microsoft.com/office/word/2018/wordml" xmlns:w16sdtdh="http://schemas.microsoft.com/office/word/2020/wordml/sdtdatahash" xmlns:w16se="http://schemas.microsoft.com/office/word/2015/wordml/symex" xmlns:wpg="http://schemas.microsoft.com/office/word/2010/wordprocessingGroup" xmlns:wpi="http://schemas.microsoft.com/office/word/2010/wordprocessingInk" xmlns:wne="http://schemas.microsoft.com/office/word/2006/wordml" xmlns:wps="http://schemas.microsoft.com/office/word/2010/wordprocessingShape" mc:Ignorable="w14 w15 w16se w16cid w16 w16cex w16sdtdh wp14">
+  <w:p>
+    <w:pPr>
+      <w:pStyle w:val="Header"/>
+    </w:pPr>
+  </w:p>
+</w:hdr>
+</file>
+
+<file path=word/header2.xml><?xml version="1.0" encoding="utf-8"?>
 <w:hdr xmlns:wpc="http://schemas.microsoft.com/office/word/2010/wordprocessingCanvas" xmlns:cx="http://schemas.microsoft.com/office/drawing/2014/chartex" xmlns:cx1="http://schemas.microsoft.com/office/drawing/2015/9/8/chartex" xmlns:cx2="http://schemas.microsoft.com/office/drawing/2015/10/21/chartex" xmlns:cx3="http://schemas.microsoft.com/office/drawing/2016/5/9/chartex" xmlns:cx4="http://schemas.microsoft.com/office/drawing/2016/5/10/chartex" xmlns:cx5="http://schemas.microsoft.com/office/drawing/2016/5/11/chartex" xmlns:cx6="http://schemas.microsoft.com/office/drawing/2016/5/12/chartex" xmlns:cx7="http://schemas.microsoft.com/office/drawing/2016/5/13/chartex" xmlns:cx8="http://schemas.microsoft.com/office/drawing/2016/5/14/chartex" xmlns:mc="http://schemas.openxmlformats.org/markup-compatibility/2006" xmlns:aink="http://schemas.microsoft.com/office/drawing/2016/ink" xmlns:am3d="http://schemas.microsoft.com/office/drawing/2017/model3d" xmlns:o="urn:schemas-microsoft-com:office:office" xmlns:oel="http://schemas.microsoft.com/office/2019/extlst" xmlns:r="http://schemas.openxmlformats.org/officeDocument/2006/relationships" xmlns:m="http://schemas.openxmlformats.org/officeDocument/2006/math" xmlns:v="urn:schemas-microsoft-com:vml" xmlns:wp14="http://schemas.microsoft.com/office/word/2010/wordprocessingDrawing" xmlns:wp="http://schemas.openxmlformats.org/drawingml/2006/wordprocessingDrawing" xmlns:w10="urn:schemas-microsoft-com:office:word" xmlns:w="http://schemas.openxmlformats.org/wordprocessingml/2006/main" xmlns:w14="http://schemas.microsoft.com/office/word/2010/wordml" xmlns:w15="http://schemas.microsoft.com/office/word/2012/wordml" xmlns:w16cex="http://schemas.microsoft.com/office/word/2018/wordml/cex" xmlns:w16cid="http://schemas.microsoft.com/office/word/2016/wordml/cid" xmlns:w16="http://schemas.microsoft.com/office/word/2018/wordml" xmlns:w16sdtdh="http://schemas.microsoft.com/office/word/2020/wordml/sdtdatahash" xmlns:w16se="http://schemas.microsoft.com/office/word/2015/wordml/symex" xmlns:wpg="http://schemas.microsoft.com/office/word/2010/wordprocessingGroup" xmlns:wpi="http://schemas.microsoft.com/office/word/2010/wordprocessingInk" xmlns:wne="http://schemas.microsoft.com/office/word/2006/wordml" xmlns:wps="http://schemas.microsoft.com/office/word/2010/wordprocessingShape" mc:Ignorable="w14 w15 w16se w16cid w16 w16cex w16sdtdh wp14">
   <w:p>
     <w:pPr>
@@ -3439,7 +3409,6 @@
         <w:sz w:val="36"/>
       </w:rPr>
     </w:pPr>
-    <w:proofErr w:type="spellStart"/>
     <w:r>
       <w:rPr>
         <w:rFonts w:ascii="Arial" w:hAnsi="Arial"/>
@@ -3448,7 +3417,6 @@
       </w:rPr>
       <w:t>LearningEDU</w:t>
     </w:r>
-    <w:proofErr w:type="spellEnd"/>
   </w:p>
   <w:p>
     <w:pPr>
@@ -3469,7 +3437,17 @@
 </w:hdr>
 </file>
 
-<file path=word/header2.xml><?xml version="1.0" encoding="utf-8"?>
+<file path=word/header3.xml><?xml version="1.0" encoding="utf-8"?>
+<w:hdr xmlns:wpc="http://schemas.microsoft.com/office/word/2010/wordprocessingCanvas" xmlns:cx="http://schemas.microsoft.com/office/drawing/2014/chartex" xmlns:cx1="http://schemas.microsoft.com/office/drawing/2015/9/8/chartex" xmlns:cx2="http://schemas.microsoft.com/office/drawing/2015/10/21/chartex" xmlns:cx3="http://schemas.microsoft.com/office/drawing/2016/5/9/chartex" xmlns:cx4="http://schemas.microsoft.com/office/drawing/2016/5/10/chartex" xmlns:cx5="http://schemas.microsoft.com/office/drawing/2016/5/11/chartex" xmlns:cx6="http://schemas.microsoft.com/office/drawing/2016/5/12/chartex" xmlns:cx7="http://schemas.microsoft.com/office/drawing/2016/5/13/chartex" xmlns:cx8="http://schemas.microsoft.com/office/drawing/2016/5/14/chartex" xmlns:mc="http://schemas.openxmlformats.org/markup-compatibility/2006" xmlns:aink="http://schemas.microsoft.com/office/drawing/2016/ink" xmlns:am3d="http://schemas.microsoft.com/office/drawing/2017/model3d" xmlns:o="urn:schemas-microsoft-com:office:office" xmlns:oel="http://schemas.microsoft.com/office/2019/extlst" xmlns:r="http://schemas.openxmlformats.org/officeDocument/2006/relationships" xmlns:m="http://schemas.openxmlformats.org/officeDocument/2006/math" xmlns:v="urn:schemas-microsoft-com:vml" xmlns:wp14="http://schemas.microsoft.com/office/word/2010/wordprocessingDrawing" xmlns:wp="http://schemas.openxmlformats.org/drawingml/2006/wordprocessingDrawing" xmlns:w10="urn:schemas-microsoft-com:office:word" xmlns:w="http://schemas.openxmlformats.org/wordprocessingml/2006/main" xmlns:w14="http://schemas.microsoft.com/office/word/2010/wordml" xmlns:w15="http://schemas.microsoft.com/office/word/2012/wordml" xmlns:w16cex="http://schemas.microsoft.com/office/word/2018/wordml/cex" xmlns:w16cid="http://schemas.microsoft.com/office/word/2016/wordml/cid" xmlns:w16="http://schemas.microsoft.com/office/word/2018/wordml" xmlns:w16sdtdh="http://schemas.microsoft.com/office/word/2020/wordml/sdtdatahash" xmlns:w16se="http://schemas.microsoft.com/office/word/2015/wordml/symex" xmlns:wpg="http://schemas.microsoft.com/office/word/2010/wordprocessingGroup" xmlns:wpi="http://schemas.microsoft.com/office/word/2010/wordprocessingInk" xmlns:wne="http://schemas.microsoft.com/office/word/2006/wordml" xmlns:wps="http://schemas.microsoft.com/office/word/2010/wordprocessingShape" mc:Ignorable="w14 w15 w16se w16cid w16 w16cex w16sdtdh wp14">
+  <w:p>
+    <w:pPr>
+      <w:pStyle w:val="Header"/>
+    </w:pPr>
+  </w:p>
+</w:hdr>
+</file>
+
+<file path=word/header4.xml><?xml version="1.0" encoding="utf-8"?>
 <w:hdr xmlns:wpc="http://schemas.microsoft.com/office/word/2010/wordprocessingCanvas" xmlns:cx="http://schemas.microsoft.com/office/drawing/2014/chartex" xmlns:cx1="http://schemas.microsoft.com/office/drawing/2015/9/8/chartex" xmlns:cx2="http://schemas.microsoft.com/office/drawing/2015/10/21/chartex" xmlns:cx3="http://schemas.microsoft.com/office/drawing/2016/5/9/chartex" xmlns:cx4="http://schemas.microsoft.com/office/drawing/2016/5/10/chartex" xmlns:cx5="http://schemas.microsoft.com/office/drawing/2016/5/11/chartex" xmlns:cx6="http://schemas.microsoft.com/office/drawing/2016/5/12/chartex" xmlns:cx7="http://schemas.microsoft.com/office/drawing/2016/5/13/chartex" xmlns:cx8="http://schemas.microsoft.com/office/drawing/2016/5/14/chartex" xmlns:mc="http://schemas.openxmlformats.org/markup-compatibility/2006" xmlns:aink="http://schemas.microsoft.com/office/drawing/2016/ink" xmlns:am3d="http://schemas.microsoft.com/office/drawing/2017/model3d" xmlns:o="urn:schemas-microsoft-com:office:office" xmlns:oel="http://schemas.microsoft.com/office/2019/extlst" xmlns:r="http://schemas.openxmlformats.org/officeDocument/2006/relationships" xmlns:m="http://schemas.openxmlformats.org/officeDocument/2006/math" xmlns:v="urn:schemas-microsoft-com:vml" xmlns:wp14="http://schemas.microsoft.com/office/word/2010/wordprocessingDrawing" xmlns:wp="http://schemas.openxmlformats.org/drawingml/2006/wordprocessingDrawing" xmlns:w10="urn:schemas-microsoft-com:office:word" xmlns:w="http://schemas.openxmlformats.org/wordprocessingml/2006/main" xmlns:w14="http://schemas.microsoft.com/office/word/2010/wordml" xmlns:w15="http://schemas.microsoft.com/office/word/2012/wordml" xmlns:w16cex="http://schemas.microsoft.com/office/word/2018/wordml/cex" xmlns:w16cid="http://schemas.microsoft.com/office/word/2016/wordml/cid" xmlns:w16="http://schemas.microsoft.com/office/word/2018/wordml" xmlns:w16sdtdh="http://schemas.microsoft.com/office/word/2020/wordml/sdtdatahash" xmlns:w16se="http://schemas.microsoft.com/office/word/2015/wordml/symex" xmlns:wpg="http://schemas.microsoft.com/office/word/2010/wordprocessingGroup" xmlns:wpi="http://schemas.microsoft.com/office/word/2010/wordprocessingInk" xmlns:wne="http://schemas.microsoft.com/office/word/2006/wordml" xmlns:wps="http://schemas.microsoft.com/office/word/2010/wordprocessingShape" mc:Ignorable="w14 w15 w16se w16cid w16 w16cex w16sdtdh wp14">
   <w:tbl>
     <w:tblPr>
@@ -3495,11 +3473,9 @@
           <w:tcW w:w="6379" w:type="dxa"/>
         </w:tcPr>
         <w:p>
-          <w:proofErr w:type="spellStart"/>
           <w:r>
             <w:t>ChessEDU</w:t>
           </w:r>
-          <w:proofErr w:type="spellEnd"/>
         </w:p>
       </w:tc>
       <w:tc>
@@ -3552,13 +3528,7 @@
             <w:t xml:space="preserve">  Date:  &lt;</w:t>
           </w:r>
           <w:r>
-            <w:t>30</w:t>
-          </w:r>
-          <w:r>
-            <w:t>/</w:t>
-          </w:r>
-          <w:r>
-            <w:t>10</w:t>
+            <w:t>10/11</w:t>
           </w:r>
           <w:r>
             <w:t>/</w:t>
@@ -3579,14 +3549,12 @@
           <w:gridSpan w:val="2"/>
         </w:tcPr>
         <w:p>
-          <w:proofErr w:type="spellStart"/>
           <w:r>
             <w:t>c</w:t>
           </w:r>
           <w:r>
             <w:t>hessedu_intro</w:t>
           </w:r>
-          <w:proofErr w:type="spellEnd"/>
         </w:p>
       </w:tc>
     </w:tr>
@@ -3599,7 +3567,7 @@
 </w:hdr>
 </file>
 
-<file path=word/header3.xml><?xml version="1.0" encoding="utf-8"?>
+<file path=word/header5.xml><?xml version="1.0" encoding="utf-8"?>
 <w:hdr xmlns:wpc="http://schemas.microsoft.com/office/word/2010/wordprocessingCanvas" xmlns:cx="http://schemas.microsoft.com/office/drawing/2014/chartex" xmlns:cx1="http://schemas.microsoft.com/office/drawing/2015/9/8/chartex" xmlns:cx2="http://schemas.microsoft.com/office/drawing/2015/10/21/chartex" xmlns:cx3="http://schemas.microsoft.com/office/drawing/2016/5/9/chartex" xmlns:cx4="http://schemas.microsoft.com/office/drawing/2016/5/10/chartex" xmlns:cx5="http://schemas.microsoft.com/office/drawing/2016/5/11/chartex" xmlns:cx6="http://schemas.microsoft.com/office/drawing/2016/5/12/chartex" xmlns:cx7="http://schemas.microsoft.com/office/drawing/2016/5/13/chartex" xmlns:cx8="http://schemas.microsoft.com/office/drawing/2016/5/14/chartex" xmlns:mc="http://schemas.openxmlformats.org/markup-compatibility/2006" xmlns:aink="http://schemas.microsoft.com/office/drawing/2016/ink" xmlns:am3d="http://schemas.microsoft.com/office/drawing/2017/model3d" xmlns:o="urn:schemas-microsoft-com:office:office" xmlns:oel="http://schemas.microsoft.com/office/2019/extlst" xmlns:r="http://schemas.openxmlformats.org/officeDocument/2006/relationships" xmlns:m="http://schemas.openxmlformats.org/officeDocument/2006/math" xmlns:v="urn:schemas-microsoft-com:vml" xmlns:wp14="http://schemas.microsoft.com/office/word/2010/wordprocessingDrawing" xmlns:wp="http://schemas.openxmlformats.org/drawingml/2006/wordprocessingDrawing" xmlns:w10="urn:schemas-microsoft-com:office:word" xmlns:w="http://schemas.openxmlformats.org/wordprocessingml/2006/main" xmlns:w14="http://schemas.microsoft.com/office/word/2010/wordml" xmlns:w15="http://schemas.microsoft.com/office/word/2012/wordml" xmlns:w16cex="http://schemas.microsoft.com/office/word/2018/wordml/cex" xmlns:w16cid="http://schemas.microsoft.com/office/word/2016/wordml/cid" xmlns:w16="http://schemas.microsoft.com/office/word/2018/wordml" xmlns:w16sdtdh="http://schemas.microsoft.com/office/word/2020/wordml/sdtdatahash" xmlns:w16se="http://schemas.microsoft.com/office/word/2015/wordml/symex" xmlns:wpg="http://schemas.microsoft.com/office/word/2010/wordprocessingGroup" xmlns:wpi="http://schemas.microsoft.com/office/word/2010/wordprocessingInk" xmlns:wne="http://schemas.microsoft.com/office/word/2006/wordml" xmlns:wps="http://schemas.microsoft.com/office/word/2010/wordprocessingShape" mc:Ignorable="w14 w15 w16se w16cid w16 w16cex w16sdtdh wp14">
   <w:p>
     <w:pPr>

</xml_diff>

<commit_message>
Updated CSS and set baseline Main Structure
</commit_message>
<xml_diff>
--- a/Documentation/Introduction/chessedu_intro.docx
+++ b/Documentation/Introduction/chessedu_intro.docx
@@ -7,9 +7,11 @@
         <w:pStyle w:val="Title"/>
         <w:jc w:val="right"/>
       </w:pPr>
+      <w:proofErr w:type="spellStart"/>
       <w:r>
         <w:t>ChessEDU</w:t>
       </w:r>
+      <w:proofErr w:type="spellEnd"/>
     </w:p>
     <w:p>
       <w:pPr>
@@ -586,17 +588,30 @@
         <w:pStyle w:val="BodyText"/>
       </w:pPr>
       <w:r>
-        <w:t>FOR enthusiastic players of chess all the way from brand new to intermediate levels WHO wish to learn the game at their own pace incrementally, THE Chess</w:t>
-      </w:r>
-      <w:r>
-        <w:t xml:space="preserve">EDU </w:t>
-      </w:r>
-      <w:r>
-        <w:t>App is an educational service THAT offers small, accessible, and interactive lessons that teach users the basics and the very heart of the game. UNLIKE other chess products, services, or software applications, such as Chess.com, the focus of Chess</w:t>
+        <w:t xml:space="preserve">FOR enthusiastic players of chess all the way from brand new to intermediate levels WHO wish to learn the game at their own pace incrementally, THE </w:t>
+      </w:r>
+      <w:proofErr w:type="spellStart"/>
+      <w:r>
+        <w:t>Chess</w:t>
       </w:r>
       <w:r>
         <w:t>EDU</w:t>
       </w:r>
+      <w:proofErr w:type="spellEnd"/>
+      <w:r>
+        <w:t xml:space="preserve"> </w:t>
+      </w:r>
+      <w:r>
+        <w:t xml:space="preserve">App is an educational service THAT offers small, accessible, and interactive lessons that teach users the basics and the very heart of the game. UNLIKE other chess products, services, or software applications, such as Chess.com, the focus of </w:t>
+      </w:r>
+      <w:proofErr w:type="spellStart"/>
+      <w:r>
+        <w:t>Chess</w:t>
+      </w:r>
+      <w:r>
+        <w:t>EDU</w:t>
+      </w:r>
+      <w:proofErr w:type="spellEnd"/>
       <w:r>
         <w:t xml:space="preserve"> is bite-sized interactive lessons, rather than long and complex modules paired with practice, OUR PRODUCT provides an easy way to learn this intimidating game through not just theory, but practice using lessons that give the user strategy piece by piece and present opportunities to apply what they have learned immediately.</w:t>
       </w:r>
@@ -864,7 +879,15 @@
         <w:t>meetings</w:t>
       </w:r>
       <w:r>
-        <w:t>: MW 11-1, TuesThur 9:30-10:30, 12-2</w:t>
+        <w:t xml:space="preserve">: MW 11-1, </w:t>
+      </w:r>
+      <w:proofErr w:type="spellStart"/>
+      <w:r>
+        <w:t>TuesThur</w:t>
+      </w:r>
+      <w:proofErr w:type="spellEnd"/>
+      <w:r>
+        <w:t xml:space="preserve"> 9:30-10:30, 12-2</w:t>
       </w:r>
     </w:p>
     <w:p>
@@ -954,7 +977,15 @@
         <w:t>Languages</w:t>
       </w:r>
       <w:r>
-        <w:t>: C++, javascript, python</w:t>
+        <w:t xml:space="preserve">: C++, </w:t>
+      </w:r>
+      <w:proofErr w:type="spellStart"/>
+      <w:r>
+        <w:t>javascript</w:t>
+      </w:r>
+      <w:proofErr w:type="spellEnd"/>
+      <w:r>
+        <w:t>, python</w:t>
       </w:r>
     </w:p>
     <w:p>
@@ -1084,7 +1115,15 @@
         <w:t>meetings</w:t>
       </w:r>
       <w:r>
-        <w:t xml:space="preserve">: M: 10am-10pm, TuTh: 4pm-10pm, W: 4pm-10pm, F: 6pm-10pm  </w:t>
+        <w:t xml:space="preserve">: M: 10am-10pm, </w:t>
+      </w:r>
+      <w:proofErr w:type="spellStart"/>
+      <w:r>
+        <w:t>TuTh</w:t>
+      </w:r>
+      <w:proofErr w:type="spellEnd"/>
+      <w:r>
+        <w:t xml:space="preserve">: 4pm-10pm, W: 4pm-10pm, F: 6pm-10pm  </w:t>
       </w:r>
     </w:p>
     <w:p>
@@ -1530,7 +1569,15 @@
         <w:t>meetings</w:t>
       </w:r>
       <w:r>
-        <w:t>: M/F 8am-9am, 4pm-10pm | Tu/Th 8am-10am, 4pm-10pm | W 8am-9am, 12pm-10pm | Sa/Su 8am-10pm</w:t>
+        <w:t>: M/F 8am-9am, 4pm-10pm | Tu/Th 8am-10am, 4pm-10pm | W 8am-9am, 12pm-10pm | Sa/</w:t>
+      </w:r>
+      <w:proofErr w:type="spellStart"/>
+      <w:r>
+        <w:t>Su</w:t>
+      </w:r>
+      <w:proofErr w:type="spellEnd"/>
+      <w:r>
+        <w:t xml:space="preserve"> 8am-10pm</w:t>
       </w:r>
     </w:p>
     <w:p>
@@ -1635,7 +1682,15 @@
         <w:t>Hobbies</w:t>
       </w:r>
       <w:r>
-        <w:t>: Youtube, video games</w:t>
+        <w:t xml:space="preserve">: </w:t>
+      </w:r>
+      <w:proofErr w:type="spellStart"/>
+      <w:r>
+        <w:t>Youtube</w:t>
+      </w:r>
+      <w:proofErr w:type="spellEnd"/>
+      <w:r>
+        <w:t>, video games</w:t>
       </w:r>
     </w:p>
     <w:p>
@@ -1655,7 +1710,15 @@
         <w:t>Name</w:t>
       </w:r>
       <w:r>
-        <w:t>: Chinh Nguyen</w:t>
+        <w:t xml:space="preserve">: </w:t>
+      </w:r>
+      <w:proofErr w:type="spellStart"/>
+      <w:r>
+        <w:t>Chinh</w:t>
+      </w:r>
+      <w:proofErr w:type="spellEnd"/>
+      <w:r>
+        <w:t xml:space="preserve"> Nguyen</w:t>
       </w:r>
     </w:p>
     <w:p>
@@ -1679,8 +1742,13 @@
         </w:rPr>
         <w:t>Number</w:t>
       </w:r>
-      <w:r>
-        <w:t>:  (620) 277-6337</w:t>
+      <w:proofErr w:type="gramStart"/>
+      <w:r>
+        <w:t>:  (</w:t>
+      </w:r>
+      <w:proofErr w:type="gramEnd"/>
+      <w:r>
+        <w:t>620) 277-6337</w:t>
       </w:r>
     </w:p>
     <w:p>
@@ -1855,7 +1923,15 @@
         <w:t>Hobbies</w:t>
       </w:r>
       <w:r>
-        <w:t>: Video games, weight lifting, art, music</w:t>
+        <w:t xml:space="preserve">: Video games, </w:t>
+      </w:r>
+      <w:proofErr w:type="gramStart"/>
+      <w:r>
+        <w:t>weight lifting</w:t>
+      </w:r>
+      <w:proofErr w:type="gramEnd"/>
+      <w:r>
+        <w:t>, art, music</w:t>
       </w:r>
     </w:p>
     <w:p>
@@ -1911,7 +1987,15 @@
         <w:t>Responsibilities</w:t>
       </w:r>
       <w:r>
-        <w:t>: Responsible for providing up-to-date status of team progress, managing the team meetings, and maintaining a record (minutes or log) of each meeting (e.g., when, purpose, who attended, etc.).</w:t>
+        <w:t xml:space="preserve">: Responsible for providing up-to-date status of team progress, managing the team meetings, and maintaining a record (minutes or </w:t>
+      </w:r>
+      <w:proofErr w:type="gramStart"/>
+      <w:r>
+        <w:t>log</w:t>
+      </w:r>
+      <w:proofErr w:type="gramEnd"/>
+      <w:r>
+        <w:t>) of each meeting (e.g., when, purpose, who attended, etc.).</w:t>
       </w:r>
     </w:p>
     <w:p>
@@ -1931,7 +2015,15 @@
         <w:t>Name</w:t>
       </w:r>
       <w:r>
-        <w:t>: Chinh Nguyen</w:t>
+        <w:t xml:space="preserve">: </w:t>
+      </w:r>
+      <w:proofErr w:type="spellStart"/>
+      <w:r>
+        <w:t>Chinh</w:t>
+      </w:r>
+      <w:proofErr w:type="spellEnd"/>
+      <w:r>
+        <w:t xml:space="preserve"> Nguyen</w:t>
       </w:r>
     </w:p>
     <w:p>
@@ -2167,7 +2259,15 @@
         <w:t>Responsibilities</w:t>
       </w:r>
       <w:r>
-        <w:t>: Responsible for the development of frontend software, user interfaces and displays. Emphasis on creating user assets that can be used without significant difficulty.</w:t>
+        <w:t xml:space="preserve">: Responsible for the development of </w:t>
+      </w:r>
+      <w:proofErr w:type="gramStart"/>
+      <w:r>
+        <w:t>frontend</w:t>
+      </w:r>
+      <w:proofErr w:type="gramEnd"/>
+      <w:r>
+        <w:t xml:space="preserve"> software, user interfaces and displays. Emphasis on creating user assets that can be used without significant difficulty.</w:t>
       </w:r>
     </w:p>
     <w:p>
@@ -2365,7 +2465,21 @@
               <w:rPr>
                 <w:color w:val="000000"/>
               </w:rPr>
-              <w:t>Adair, Jack, Rylan, Chinh, and Grant</w:t>
+              <w:t xml:space="preserve">Adair, Jack, Rylan, </w:t>
+            </w:r>
+            <w:proofErr w:type="spellStart"/>
+            <w:r>
+              <w:rPr>
+                <w:color w:val="000000"/>
+              </w:rPr>
+              <w:t>Chinh</w:t>
+            </w:r>
+            <w:proofErr w:type="spellEnd"/>
+            <w:r>
+              <w:rPr>
+                <w:color w:val="000000"/>
+              </w:rPr>
+              <w:t>, and Grant</w:t>
             </w:r>
           </w:p>
         </w:tc>
@@ -2449,7 +2563,21 @@
               <w:rPr>
                 <w:color w:val="000000"/>
               </w:rPr>
-              <w:t>Jack, Rylan, Chinh, Joe, Adair, and Grant</w:t>
+              <w:t xml:space="preserve">Jack, Rylan, </w:t>
+            </w:r>
+            <w:proofErr w:type="spellStart"/>
+            <w:r>
+              <w:rPr>
+                <w:color w:val="000000"/>
+              </w:rPr>
+              <w:t>Chinh</w:t>
+            </w:r>
+            <w:proofErr w:type="spellEnd"/>
+            <w:r>
+              <w:rPr>
+                <w:color w:val="000000"/>
+              </w:rPr>
+              <w:t>, Joe, Adair, and Grant</w:t>
             </w:r>
           </w:p>
         </w:tc>
@@ -2617,8 +2745,16 @@
               <w:rPr>
                 <w:color w:val="000000"/>
               </w:rPr>
-              <w:t>Adair, Jack, Rylan, Chinh</w:t>
-            </w:r>
+              <w:t xml:space="preserve">Adair, Jack, Rylan, </w:t>
+            </w:r>
+            <w:proofErr w:type="spellStart"/>
+            <w:r>
+              <w:rPr>
+                <w:color w:val="000000"/>
+              </w:rPr>
+              <w:t>Chinh</w:t>
+            </w:r>
+            <w:proofErr w:type="spellEnd"/>
           </w:p>
         </w:tc>
       </w:tr>
@@ -2701,7 +2837,21 @@
               <w:rPr>
                 <w:color w:val="000000"/>
               </w:rPr>
-              <w:t>Adair, Jack, Chinh, Rylan, and Grant</w:t>
+              <w:t xml:space="preserve">Adair, Jack, </w:t>
+            </w:r>
+            <w:proofErr w:type="spellStart"/>
+            <w:r>
+              <w:rPr>
+                <w:color w:val="000000"/>
+              </w:rPr>
+              <w:t>Chinh</w:t>
+            </w:r>
+            <w:proofErr w:type="spellEnd"/>
+            <w:r>
+              <w:rPr>
+                <w:color w:val="000000"/>
+              </w:rPr>
+              <w:t>, Rylan, and Grant</w:t>
             </w:r>
           </w:p>
         </w:tc>
@@ -2785,7 +2935,21 @@
               <w:rPr>
                 <w:color w:val="000000"/>
               </w:rPr>
-              <w:t>Adair, Jack, Rylan, Chinh, and Grant</w:t>
+              <w:t xml:space="preserve">Adair, Jack, Rylan, </w:t>
+            </w:r>
+            <w:proofErr w:type="spellStart"/>
+            <w:r>
+              <w:rPr>
+                <w:color w:val="000000"/>
+              </w:rPr>
+              <w:t>Chinh</w:t>
+            </w:r>
+            <w:proofErr w:type="spellEnd"/>
+            <w:r>
+              <w:rPr>
+                <w:color w:val="000000"/>
+              </w:rPr>
+              <w:t>, and Grant</w:t>
             </w:r>
           </w:p>
         </w:tc>
@@ -2985,7 +3149,21 @@
               <w:rPr>
                 <w:color w:val="000000"/>
               </w:rPr>
-              <w:t>Adair, Jack, Chinh, Rylan, and Grant</w:t>
+              <w:t xml:space="preserve">Adair, Jack, </w:t>
+            </w:r>
+            <w:proofErr w:type="spellStart"/>
+            <w:r>
+              <w:rPr>
+                <w:color w:val="000000"/>
+              </w:rPr>
+              <w:t>Chinh</w:t>
+            </w:r>
+            <w:proofErr w:type="spellEnd"/>
+            <w:r>
+              <w:rPr>
+                <w:color w:val="000000"/>
+              </w:rPr>
+              <w:t>, Rylan, and Grant</w:t>
             </w:r>
           </w:p>
         </w:tc>
@@ -3084,6 +3262,118 @@
                 <w:color w:val="000000"/>
               </w:rPr>
               <w:t>Adair, Jack, Rylan, and Grant</w:t>
+            </w:r>
+          </w:p>
+        </w:tc>
+      </w:tr>
+      <w:tr>
+        <w:tc>
+          <w:tcPr>
+            <w:tcW w:w="2337" w:type="dxa"/>
+            <w:tcBorders>
+              <w:top w:val="single" w:sz="6" w:space="0" w:color="000000"/>
+              <w:left w:val="single" w:sz="6" w:space="0" w:color="000000"/>
+              <w:bottom w:val="single" w:sz="6" w:space="0" w:color="000000"/>
+              <w:right w:val="single" w:sz="6" w:space="0" w:color="000000"/>
+            </w:tcBorders>
+          </w:tcPr>
+          <w:p>
+            <w:pPr>
+              <w:rPr>
+                <w:color w:val="000000"/>
+              </w:rPr>
+            </w:pPr>
+            <w:r>
+              <w:rPr>
+                <w:color w:val="000000"/>
+              </w:rPr>
+              <w:t>17/11/22</w:t>
+            </w:r>
+          </w:p>
+        </w:tc>
+        <w:tc>
+          <w:tcPr>
+            <w:tcW w:w="2337" w:type="dxa"/>
+            <w:tcBorders>
+              <w:top w:val="single" w:sz="6" w:space="0" w:color="000000"/>
+              <w:left w:val="single" w:sz="6" w:space="0" w:color="000000"/>
+              <w:bottom w:val="single" w:sz="6" w:space="0" w:color="000000"/>
+              <w:right w:val="single" w:sz="6" w:space="0" w:color="000000"/>
+            </w:tcBorders>
+          </w:tcPr>
+          <w:p>
+            <w:pPr>
+              <w:rPr>
+                <w:color w:val="000000"/>
+              </w:rPr>
+            </w:pPr>
+            <w:r>
+              <w:rPr>
+                <w:color w:val="000000"/>
+              </w:rPr>
+              <w:t>40 minutes</w:t>
+            </w:r>
+          </w:p>
+        </w:tc>
+        <w:tc>
+          <w:tcPr>
+            <w:tcW w:w="2338" w:type="dxa"/>
+            <w:tcBorders>
+              <w:top w:val="single" w:sz="6" w:space="0" w:color="000000"/>
+              <w:left w:val="single" w:sz="6" w:space="0" w:color="000000"/>
+              <w:bottom w:val="single" w:sz="6" w:space="0" w:color="000000"/>
+              <w:right w:val="single" w:sz="6" w:space="0" w:color="000000"/>
+            </w:tcBorders>
+          </w:tcPr>
+          <w:p>
+            <w:pPr>
+              <w:rPr>
+                <w:color w:val="000000"/>
+              </w:rPr>
+            </w:pPr>
+            <w:r>
+              <w:rPr>
+                <w:color w:val="000000"/>
+              </w:rPr>
+              <w:t>Discussed finalizing Iteration 3 to implement course browser and progress tracking.</w:t>
+            </w:r>
+          </w:p>
+        </w:tc>
+        <w:tc>
+          <w:tcPr>
+            <w:tcW w:w="2338" w:type="dxa"/>
+            <w:tcBorders>
+              <w:top w:val="single" w:sz="6" w:space="0" w:color="000000"/>
+              <w:left w:val="single" w:sz="6" w:space="0" w:color="000000"/>
+              <w:bottom w:val="single" w:sz="6" w:space="0" w:color="000000"/>
+              <w:right w:val="single" w:sz="6" w:space="0" w:color="000000"/>
+            </w:tcBorders>
+          </w:tcPr>
+          <w:p>
+            <w:pPr>
+              <w:rPr>
+                <w:color w:val="000000"/>
+              </w:rPr>
+            </w:pPr>
+            <w:r>
+              <w:rPr>
+                <w:color w:val="000000"/>
+              </w:rPr>
+              <w:t xml:space="preserve">Adair, Jack, Rylan, </w:t>
+            </w:r>
+            <w:proofErr w:type="spellStart"/>
+            <w:r>
+              <w:rPr>
+                <w:color w:val="000000"/>
+              </w:rPr>
+              <w:t>Chinh</w:t>
+            </w:r>
+            <w:proofErr w:type="spellEnd"/>
+            <w:r>
+              <w:rPr>
+                <w:color w:val="000000"/>
+              </w:rPr>
+              <w:t>, and Grant</w:t>
             </w:r>
           </w:p>
         </w:tc>
@@ -3409,6 +3699,7 @@
         <w:sz w:val="36"/>
       </w:rPr>
     </w:pPr>
+    <w:proofErr w:type="spellStart"/>
     <w:r>
       <w:rPr>
         <w:rFonts w:ascii="Arial" w:hAnsi="Arial"/>
@@ -3417,6 +3708,7 @@
       </w:rPr>
       <w:t>LearningEDU</w:t>
     </w:r>
+    <w:proofErr w:type="spellEnd"/>
   </w:p>
   <w:p>
     <w:pPr>
@@ -3473,9 +3765,11 @@
           <w:tcW w:w="6379" w:type="dxa"/>
         </w:tcPr>
         <w:p>
+          <w:proofErr w:type="spellStart"/>
           <w:r>
             <w:t>ChessEDU</w:t>
           </w:r>
+          <w:proofErr w:type="spellEnd"/>
         </w:p>
       </w:tc>
       <w:tc>
@@ -3549,12 +3843,14 @@
           <w:gridSpan w:val="2"/>
         </w:tcPr>
         <w:p>
+          <w:proofErr w:type="spellStart"/>
           <w:r>
             <w:t>c</w:t>
           </w:r>
           <w:r>
             <w:t>hessedu_intro</w:t>
           </w:r>
+          <w:proofErr w:type="spellEnd"/>
         </w:p>
       </w:tc>
     </w:tr>

</xml_diff>